<commit_message>
DOCS: [6/10/2022 - 03:42 pm]  Agregando parte V al documento del proyecto SOCCERAPP
</commit_message>
<xml_diff>
--- a/soccerapp/docs/MANUAL PARA ELABORAR EL PROYECTO SOCCERAPP.docx
+++ b/soccerapp/docs/MANUAL PARA ELABORAR EL PROYECTO SOCCERAPP.docx
@@ -1779,7 +1779,6 @@
           <w14:ligatures w14:val="none"/>
         </w:rPr>
       </w:pPr>
-      <w:proofErr w:type="gramStart"/>
       <w:r>
         <w:rPr>
           <w:rFonts w:ascii="Consolas" w:eastAsia="Times New Roman" w:hAnsi="Consolas" w:cs="Times New Roman"/>
@@ -1790,7 +1789,6 @@
         </w:rPr>
         <w:t>.footer</w:t>
       </w:r>
-      <w:proofErr w:type="gramEnd"/>
       <w:r>
         <w:rPr>
           <w:rFonts w:ascii="Consolas" w:eastAsia="Times New Roman" w:hAnsi="Consolas" w:cs="Times New Roman"/>
@@ -18361,7 +18359,6 @@
         </w:rPr>
         <w:t>"</w:t>
       </w:r>
-      <w:proofErr w:type="gramStart"/>
       <w:r>
         <w:rPr>
           <w:rFonts w:ascii="Consolas" w:eastAsia="Times New Roman" w:hAnsi="Consolas" w:cs="Times New Roman"/>
@@ -18384,20 +18381,7 @@
           <w:lang w:val="en-US" w:eastAsia="es-CO"/>
           <w14:ligatures w14:val="none"/>
         </w:rPr>
-        <w:t>?</w:t>
-      </w:r>
-      <w:proofErr w:type="gramEnd"/>
-      <w:r>
-        <w:rPr>
-          <w:rFonts w:ascii="Consolas" w:eastAsia="Times New Roman" w:hAnsi="Consolas" w:cs="Times New Roman"/>
-          <w:color w:val="BE5046"/>
-          <w:kern w:val="0"/>
-          <w:sz w:val="24"/>
-          <w:szCs w:val="24"/>
-          <w:lang w:val="en-US" w:eastAsia="es-CO"/>
-          <w14:ligatures w14:val="none"/>
-        </w:rPr>
-        <w:t>&gt;</w:t>
+        <w:t>?&gt;</w:t>
       </w:r>
     </w:p>
     <w:p>
@@ -19659,7 +19643,6 @@
         </w:rPr>
         <w:t>"</w:t>
       </w:r>
-      <w:proofErr w:type="gramStart"/>
       <w:r>
         <w:rPr>
           <w:rFonts w:ascii="Consolas" w:eastAsia="Times New Roman" w:hAnsi="Consolas" w:cs="Times New Roman"/>
@@ -19678,18 +19661,7 @@
           <w:lang w:val="en-US" w:eastAsia="es-CO"/>
           <w14:ligatures w14:val="none"/>
         </w:rPr>
-        <w:t>?</w:t>
-      </w:r>
-      <w:proofErr w:type="gramEnd"/>
-      <w:r>
-        <w:rPr>
-          <w:rFonts w:ascii="Consolas" w:eastAsia="Times New Roman" w:hAnsi="Consolas" w:cs="Times New Roman"/>
-          <w:color w:val="BE5046"/>
-          <w:kern w:val="0"/>
-          <w:lang w:val="en-US" w:eastAsia="es-CO"/>
-          <w14:ligatures w14:val="none"/>
-        </w:rPr>
-        <w:t>&gt;</w:t>
+        <w:t>?&gt;</w:t>
       </w:r>
     </w:p>
     <w:p>
@@ -26605,56 +26577,89 @@
     <w:p>
       <w:pPr>
         <w:pStyle w:val="Prrafodelista"/>
+        <w:rPr>
+          <w:lang w:val="en-US"/>
+        </w:rPr>
       </w:pPr>
     </w:p>
     <w:p>
       <w:pPr>
         <w:pStyle w:val="Prrafodelista"/>
+        <w:rPr>
+          <w:lang w:val="en-US"/>
+        </w:rPr>
       </w:pPr>
     </w:p>
     <w:p>
       <w:pPr>
         <w:pStyle w:val="Prrafodelista"/>
+        <w:rPr>
+          <w:lang w:val="en-US"/>
+        </w:rPr>
       </w:pPr>
     </w:p>
     <w:p>
       <w:pPr>
         <w:pStyle w:val="Prrafodelista"/>
+        <w:rPr>
+          <w:lang w:val="en-US"/>
+        </w:rPr>
       </w:pPr>
     </w:p>
     <w:p>
       <w:pPr>
         <w:pStyle w:val="Prrafodelista"/>
+        <w:rPr>
+          <w:lang w:val="en-US"/>
+        </w:rPr>
       </w:pPr>
     </w:p>
     <w:p>
       <w:pPr>
         <w:pStyle w:val="Prrafodelista"/>
+        <w:rPr>
+          <w:lang w:val="en-US"/>
+        </w:rPr>
       </w:pPr>
     </w:p>
     <w:p>
       <w:pPr>
         <w:pStyle w:val="Prrafodelista"/>
+        <w:rPr>
+          <w:lang w:val="en-US"/>
+        </w:rPr>
       </w:pPr>
     </w:p>
     <w:p>
       <w:pPr>
         <w:pStyle w:val="Prrafodelista"/>
+        <w:rPr>
+          <w:lang w:val="en-US"/>
+        </w:rPr>
       </w:pPr>
     </w:p>
     <w:p>
       <w:pPr>
         <w:pStyle w:val="Prrafodelista"/>
+        <w:rPr>
+          <w:lang w:val="en-US"/>
+        </w:rPr>
       </w:pPr>
     </w:p>
     <w:p>
       <w:pPr>
         <w:pStyle w:val="Prrafodelista"/>
+        <w:rPr>
+          <w:lang w:val="en-US"/>
+        </w:rPr>
       </w:pPr>
     </w:p>
     <w:p>
       <w:pPr>
         <w:pStyle w:val="Prrafodelista"/>
+        <w:rPr>
+          <w:lang w:val="en-US"/>
+        </w:rPr>
       </w:pPr>
     </w:p>
     <w:p>
@@ -28524,15 +28529,7 @@
         <w:t xml:space="preserve"> derecho</w:t>
       </w:r>
       <w:r>
-        <w:t xml:space="preserve"> a la </w:t>
-      </w:r>
-      <w:proofErr w:type="gramStart"/>
-      <w:r>
-        <w:t>BD creada</w:t>
-      </w:r>
-      <w:proofErr w:type="gramEnd"/>
-      <w:r>
-        <w:t xml:space="preserve">, </w:t>
+        <w:t xml:space="preserve"> a la BD creada, </w:t>
       </w:r>
       <w:r>
         <w:t xml:space="preserve">y dar </w:t>
@@ -28664,21 +28661,21 @@
         <w:rPr>
           <w:lang w:val="en-US"/>
         </w:rPr>
-        <w:t xml:space="preserve"> character </w:t>
-      </w:r>
-      <w:proofErr w:type="gramStart"/>
-      <w:r>
+        <w:t xml:space="preserve"> character varying(30),</w:t>
+      </w:r>
+    </w:p>
+    <w:p>
+      <w:pPr>
+        <w:pStyle w:val="Prrafodelista"/>
         <w:rPr>
           <w:lang w:val="en-US"/>
         </w:rPr>
-        <w:t>varying(</w:t>
-      </w:r>
-      <w:proofErr w:type="gramEnd"/>
+      </w:pPr>
       <w:r>
         <w:rPr>
           <w:lang w:val="en-US"/>
         </w:rPr>
-        <w:t>30),</w:t>
+        <w:t xml:space="preserve">    PRIMARY KEY (id)</w:t>
       </w:r>
     </w:p>
     <w:p>
@@ -28692,7 +28689,7 @@
         <w:rPr>
           <w:lang w:val="en-US"/>
         </w:rPr>
-        <w:t xml:space="preserve">    PRIMARY KEY (id)</w:t>
+        <w:t>);</w:t>
       </w:r>
     </w:p>
     <w:p>
@@ -28702,11 +28699,33 @@
           <w:lang w:val="en-US"/>
         </w:rPr>
       </w:pPr>
-      <w:r>
+    </w:p>
+    <w:p>
+      <w:pPr>
+        <w:pStyle w:val="Prrafodelista"/>
         <w:rPr>
           <w:lang w:val="en-US"/>
         </w:rPr>
-        <w:t>);</w:t>
+      </w:pPr>
+      <w:r>
+        <w:rPr>
+          <w:lang w:val="en-US"/>
+        </w:rPr>
+        <w:t>ALTER TABLE public."</w:t>
+      </w:r>
+      <w:proofErr w:type="spellStart"/>
+      <w:r>
+        <w:rPr>
+          <w:lang w:val="en-US"/>
+        </w:rPr>
+        <w:t>Equipos</w:t>
+      </w:r>
+      <w:proofErr w:type="spellEnd"/>
+      <w:r>
+        <w:rPr>
+          <w:lang w:val="en-US"/>
+        </w:rPr>
+        <w:t>"</w:t>
       </w:r>
     </w:p>
     <w:p>
@@ -28716,67 +28735,25 @@
           <w:lang w:val="en-US"/>
         </w:rPr>
       </w:pPr>
-    </w:p>
-    <w:p>
-      <w:pPr>
-        <w:pStyle w:val="Prrafodelista"/>
+      <w:r>
         <w:rPr>
           <w:lang w:val="en-US"/>
         </w:rPr>
-      </w:pPr>
+        <w:t xml:space="preserve">    OWNER to </w:t>
+      </w:r>
+      <w:proofErr w:type="spellStart"/>
       <w:r>
         <w:rPr>
           <w:lang w:val="en-US"/>
         </w:rPr>
-        <w:t>ALTER TABLE public."</w:t>
-      </w:r>
-      <w:proofErr w:type="spellStart"/>
+        <w:t>postgres</w:t>
+      </w:r>
+      <w:proofErr w:type="spellEnd"/>
       <w:r>
         <w:rPr>
           <w:lang w:val="en-US"/>
         </w:rPr>
-        <w:t>Equipos</w:t>
-      </w:r>
-      <w:proofErr w:type="spellEnd"/>
-      <w:r>
-        <w:rPr>
-          <w:lang w:val="en-US"/>
-        </w:rPr>
-        <w:t>"</w:t>
-      </w:r>
-    </w:p>
-    <w:p>
-      <w:pPr>
-        <w:pStyle w:val="Prrafodelista"/>
-        <w:rPr>
-          <w:lang w:val="en-US"/>
-        </w:rPr>
-      </w:pPr>
-      <w:r>
-        <w:rPr>
-          <w:lang w:val="en-US"/>
-        </w:rPr>
-        <w:t xml:space="preserve">    OWNER to </w:t>
-      </w:r>
-      <w:proofErr w:type="spellStart"/>
-      <w:r>
-        <w:rPr>
-          <w:lang w:val="en-US"/>
-        </w:rPr>
-        <w:t>postgres</w:t>
-      </w:r>
-      <w:proofErr w:type="spellEnd"/>
-      <w:r>
-        <w:rPr>
-          <w:lang w:val="en-US"/>
-        </w:rPr>
-        <w:t>;</w:t>
-      </w:r>
-      <w:r>
-        <w:rPr>
-          <w:lang w:val="en-US"/>
-        </w:rPr>
-        <w:t xml:space="preserve"> </w:t>
+        <w:t xml:space="preserve">; </w:t>
       </w:r>
     </w:p>
     <w:p>
@@ -29137,64 +29114,3115 @@
       </w:pPr>
     </w:p>
     <w:p/>
-    <w:p>
-      <w:pPr>
+    <w:p/>
+    <w:p/>
+    <w:p/>
+    <w:p>
+      <w:r>
+        <w:lastRenderedPageBreak/>
+        <w:t>PARTE V</w:t>
+      </w:r>
+    </w:p>
+    <w:p>
+      <w:pPr>
+        <w:pStyle w:val="Prrafodelista"/>
+        <w:numPr>
+          <w:ilvl w:val="0"/>
+          <w:numId w:val="8"/>
+        </w:numPr>
+        <w:rPr>
+          <w:lang w:val="es-ES"/>
+        </w:rPr>
+      </w:pPr>
+      <w:r>
+        <w:rPr>
+          <w:lang w:val="es-ES"/>
+        </w:rPr>
+        <w:t xml:space="preserve">En la carpeta </w:t>
+      </w:r>
+      <w:proofErr w:type="spellStart"/>
+      <w:r>
         <w:rPr>
           <w:b/>
           <w:bCs/>
-        </w:rPr>
-      </w:pPr>
+          <w:lang w:val="es-ES"/>
+        </w:rPr>
+        <w:t>htdocs</w:t>
+      </w:r>
+      <w:proofErr w:type="spellEnd"/>
+      <w:r>
+        <w:rPr>
+          <w:lang w:val="es-ES"/>
+        </w:rPr>
+        <w:t xml:space="preserve">, crear una carpeta con el nombre </w:t>
+      </w:r>
+      <w:proofErr w:type="spellStart"/>
       <w:r>
         <w:rPr>
           <w:b/>
           <w:bCs/>
-        </w:rPr>
-        <w:t xml:space="preserve">NOTA: </w:t>
-      </w:r>
-      <w:r>
-        <w:t xml:space="preserve">Para ver los cambios reflejados en el navegador, hay que guardar lo realizado en el editor de código </w:t>
-      </w:r>
+          <w:lang w:val="es-ES"/>
+        </w:rPr>
+        <w:t>soccerapp</w:t>
+      </w:r>
+      <w:proofErr w:type="spellEnd"/>
       <w:r>
         <w:rPr>
           <w:b/>
           <w:bCs/>
-        </w:rPr>
-        <w:t xml:space="preserve">VS </w:t>
+          <w:lang w:val="es-ES"/>
+        </w:rPr>
+        <w:t>.</w:t>
+      </w:r>
+    </w:p>
+    <w:p>
+      <w:pPr>
+        <w:pStyle w:val="Prrafodelista"/>
+        <w:numPr>
+          <w:ilvl w:val="0"/>
+          <w:numId w:val="8"/>
+        </w:numPr>
+        <w:rPr>
+          <w:lang w:val="es-ES"/>
+        </w:rPr>
+      </w:pPr>
+      <w:r>
+        <w:rPr>
+          <w:lang w:val="es-ES"/>
+        </w:rPr>
+        <w:t xml:space="preserve">Abrir la carpeta </w:t>
       </w:r>
       <w:proofErr w:type="spellStart"/>
       <w:r>
         <w:rPr>
           <w:b/>
           <w:bCs/>
-        </w:rPr>
-        <w:t>Code</w:t>
-      </w:r>
-      <w:proofErr w:type="spellEnd"/>
+          <w:lang w:val="es-ES"/>
+        </w:rPr>
+        <w:t>soccerapp</w:t>
+      </w:r>
+      <w:proofErr w:type="spellEnd"/>
+      <w:r>
+        <w:rPr>
+          <w:lang w:val="es-ES"/>
+        </w:rPr>
+        <w:t xml:space="preserve"> con el editor de codigo </w:t>
+      </w:r>
       <w:r>
         <w:rPr>
           <w:b/>
           <w:bCs/>
-        </w:rPr>
-        <w:t xml:space="preserve">, </w:t>
-      </w:r>
-      <w:r>
-        <w:t xml:space="preserve">usando las teclas </w:t>
+          <w:lang w:val="es-ES"/>
+        </w:rPr>
+        <w:t xml:space="preserve">VS </w:t>
       </w:r>
       <w:proofErr w:type="spellStart"/>
       <w:r>
         <w:rPr>
           <w:b/>
           <w:bCs/>
-        </w:rPr>
-        <w:t>Ctrl+s</w:t>
-      </w:r>
-      <w:proofErr w:type="spellEnd"/>
+          <w:lang w:val="es-ES"/>
+        </w:rPr>
+        <w:t>Code</w:t>
+      </w:r>
+      <w:proofErr w:type="spellEnd"/>
+      <w:r>
+        <w:rPr>
+          <w:lang w:val="es-ES"/>
+        </w:rPr>
+        <w:t>.</w:t>
+      </w:r>
+    </w:p>
+    <w:p>
+      <w:pPr>
+        <w:pStyle w:val="Prrafodelista"/>
+        <w:numPr>
+          <w:ilvl w:val="0"/>
+          <w:numId w:val="8"/>
+        </w:numPr>
+        <w:rPr>
+          <w:lang w:val="es-ES"/>
+        </w:rPr>
+      </w:pPr>
+      <w:r>
+        <w:rPr>
+          <w:lang w:val="es-ES"/>
+        </w:rPr>
+        <w:t xml:space="preserve">En </w:t>
+      </w:r>
+      <w:r>
+        <w:rPr>
+          <w:lang w:val="es-ES"/>
+        </w:rPr>
+        <w:t>la carpeta</w:t>
+      </w:r>
+      <w:r>
+        <w:rPr>
+          <w:lang w:val="es-ES"/>
+        </w:rPr>
+        <w:t xml:space="preserve"> </w:t>
+      </w:r>
+      <w:proofErr w:type="spellStart"/>
       <w:r>
         <w:rPr>
           <w:b/>
           <w:bCs/>
+          <w:lang w:val="es-ES"/>
+        </w:rPr>
+        <w:t>soccerapp</w:t>
+      </w:r>
+      <w:proofErr w:type="spellEnd"/>
+      <w:r>
+        <w:rPr>
+          <w:b/>
+          <w:bCs/>
+          <w:lang w:val="es-ES"/>
+        </w:rPr>
+        <w:t xml:space="preserve">, </w:t>
+      </w:r>
+      <w:r>
+        <w:rPr>
+          <w:lang w:val="es-ES"/>
+        </w:rPr>
+        <w:t xml:space="preserve">crear </w:t>
+      </w:r>
+      <w:r>
+        <w:rPr>
+          <w:lang w:val="es-ES"/>
+        </w:rPr>
+        <w:t>una carpeta denominada</w:t>
+      </w:r>
+      <w:r>
+        <w:rPr>
+          <w:lang w:val="es-ES"/>
+        </w:rPr>
+        <w:t xml:space="preserve"> </w:t>
+      </w:r>
+      <w:proofErr w:type="spellStart"/>
+      <w:r>
+        <w:rPr>
+          <w:b/>
+          <w:bCs/>
+          <w:lang w:val="es-ES"/>
+        </w:rPr>
+        <w:t>config</w:t>
+      </w:r>
+      <w:proofErr w:type="spellEnd"/>
+      <w:r>
+        <w:rPr>
+          <w:lang w:val="es-ES"/>
         </w:rPr>
         <w:t>.</w:t>
+      </w:r>
+    </w:p>
+    <w:p>
+      <w:pPr>
+        <w:pStyle w:val="Prrafodelista"/>
+        <w:numPr>
+          <w:ilvl w:val="0"/>
+          <w:numId w:val="8"/>
+        </w:numPr>
+        <w:rPr>
+          <w:lang w:val="es-ES"/>
+        </w:rPr>
+      </w:pPr>
+      <w:r>
+        <w:rPr>
+          <w:lang w:val="es-ES"/>
+        </w:rPr>
+        <w:t xml:space="preserve">Dentro de la carpeta </w:t>
+      </w:r>
+      <w:proofErr w:type="spellStart"/>
+      <w:r>
+        <w:rPr>
+          <w:b/>
+          <w:bCs/>
+          <w:lang w:val="es-ES"/>
+        </w:rPr>
+        <w:t>config</w:t>
+      </w:r>
+      <w:proofErr w:type="spellEnd"/>
+      <w:r>
+        <w:rPr>
+          <w:b/>
+          <w:bCs/>
+          <w:lang w:val="es-ES"/>
+        </w:rPr>
+        <w:t>,</w:t>
+      </w:r>
+      <w:r>
+        <w:rPr>
+          <w:lang w:val="es-ES"/>
+        </w:rPr>
+        <w:t xml:space="preserve"> crear un archivo denominado </w:t>
+      </w:r>
+      <w:proofErr w:type="spellStart"/>
+      <w:r>
+        <w:rPr>
+          <w:b/>
+          <w:bCs/>
+          <w:lang w:val="es-ES"/>
+        </w:rPr>
+        <w:t>Connection.php</w:t>
+      </w:r>
+      <w:proofErr w:type="spellEnd"/>
+      <w:r>
+        <w:rPr>
+          <w:b/>
+          <w:bCs/>
+          <w:lang w:val="es-ES"/>
+        </w:rPr>
+        <w:t>.</w:t>
+      </w:r>
+    </w:p>
+    <w:p>
+      <w:pPr>
+        <w:pStyle w:val="Prrafodelista"/>
+        <w:numPr>
+          <w:ilvl w:val="0"/>
+          <w:numId w:val="8"/>
+        </w:numPr>
+        <w:rPr>
+          <w:lang w:val="es-ES"/>
+        </w:rPr>
+      </w:pPr>
+      <w:r>
+        <w:rPr>
+          <w:lang w:val="es-ES"/>
+        </w:rPr>
+        <w:t xml:space="preserve">En el archivo </w:t>
+      </w:r>
+      <w:proofErr w:type="spellStart"/>
+      <w:r>
+        <w:rPr>
+          <w:b/>
+          <w:bCs/>
+          <w:lang w:val="es-ES"/>
+        </w:rPr>
+        <w:t>Connection.php</w:t>
+      </w:r>
+      <w:proofErr w:type="spellEnd"/>
+      <w:r>
+        <w:rPr>
+          <w:b/>
+          <w:bCs/>
+          <w:lang w:val="es-ES"/>
+        </w:rPr>
+        <w:t xml:space="preserve">, </w:t>
+      </w:r>
+      <w:r>
+        <w:rPr>
+          <w:lang w:val="es-ES"/>
+        </w:rPr>
+        <w:t>escribir el siguiente codigo.</w:t>
+      </w:r>
+    </w:p>
+    <w:p>
+      <w:pPr>
+        <w:shd w:val="clear" w:color="auto" w:fill="282C34"/>
+        <w:spacing w:after="0" w:line="330" w:lineRule="atLeast"/>
+        <w:ind w:left="360"/>
+        <w:rPr>
+          <w:rFonts w:ascii="Consolas" w:eastAsia="Times New Roman" w:hAnsi="Consolas" w:cs="Times New Roman"/>
+          <w:color w:val="ABB2BF"/>
+          <w:kern w:val="0"/>
+          <w:lang w:eastAsia="es-CO"/>
+          <w14:ligatures w14:val="none"/>
+        </w:rPr>
+      </w:pPr>
+      <w:r>
+        <w:rPr>
+          <w:rFonts w:ascii="Consolas" w:eastAsia="Times New Roman" w:hAnsi="Consolas" w:cs="Times New Roman"/>
+          <w:color w:val="BE5046"/>
+          <w:kern w:val="0"/>
+          <w:lang w:eastAsia="es-CO"/>
+          <w14:ligatures w14:val="none"/>
+        </w:rPr>
+        <w:t>&lt;?</w:t>
+      </w:r>
+      <w:proofErr w:type="spellStart"/>
+      <w:r>
+        <w:rPr>
+          <w:rFonts w:ascii="Consolas" w:eastAsia="Times New Roman" w:hAnsi="Consolas" w:cs="Times New Roman"/>
+          <w:color w:val="BE5046"/>
+          <w:kern w:val="0"/>
+          <w:lang w:eastAsia="es-CO"/>
+          <w14:ligatures w14:val="none"/>
+        </w:rPr>
+        <w:t>php</w:t>
+      </w:r>
+      <w:proofErr w:type="spellEnd"/>
+    </w:p>
+    <w:p>
+      <w:pPr>
+        <w:shd w:val="clear" w:color="auto" w:fill="282C34"/>
+        <w:spacing w:after="0" w:line="330" w:lineRule="atLeast"/>
+        <w:ind w:left="360"/>
+        <w:rPr>
+          <w:rFonts w:ascii="Consolas" w:eastAsia="Times New Roman" w:hAnsi="Consolas" w:cs="Times New Roman"/>
+          <w:color w:val="ABB2BF"/>
+          <w:kern w:val="0"/>
+          <w:lang w:eastAsia="es-CO"/>
+          <w14:ligatures w14:val="none"/>
+        </w:rPr>
+      </w:pPr>
+    </w:p>
+    <w:p>
+      <w:pPr>
+        <w:shd w:val="clear" w:color="auto" w:fill="282C34"/>
+        <w:spacing w:after="0" w:line="330" w:lineRule="atLeast"/>
+        <w:ind w:left="360"/>
+        <w:rPr>
+          <w:rFonts w:ascii="Consolas" w:eastAsia="Times New Roman" w:hAnsi="Consolas" w:cs="Times New Roman"/>
+          <w:color w:val="ABB2BF"/>
+          <w:kern w:val="0"/>
+          <w:lang w:eastAsia="es-CO"/>
+          <w14:ligatures w14:val="none"/>
+        </w:rPr>
+      </w:pPr>
+      <w:proofErr w:type="spellStart"/>
+      <w:r>
+        <w:rPr>
+          <w:rFonts w:ascii="Consolas" w:eastAsia="Times New Roman" w:hAnsi="Consolas" w:cs="Times New Roman"/>
+          <w:i/>
+          <w:iCs/>
+          <w:color w:val="D55FDE"/>
+          <w:kern w:val="0"/>
+          <w:lang w:eastAsia="es-CO"/>
+          <w14:ligatures w14:val="none"/>
+        </w:rPr>
+        <w:t>class</w:t>
+      </w:r>
+      <w:proofErr w:type="spellEnd"/>
+      <w:r>
+        <w:rPr>
+          <w:rFonts w:ascii="Consolas" w:eastAsia="Times New Roman" w:hAnsi="Consolas" w:cs="Times New Roman"/>
+          <w:color w:val="ABB2BF"/>
+          <w:kern w:val="0"/>
+          <w:lang w:eastAsia="es-CO"/>
+          <w14:ligatures w14:val="none"/>
+        </w:rPr>
+        <w:t xml:space="preserve"> </w:t>
+      </w:r>
+      <w:proofErr w:type="spellStart"/>
+      <w:r>
+        <w:rPr>
+          <w:rFonts w:ascii="Consolas" w:eastAsia="Times New Roman" w:hAnsi="Consolas" w:cs="Times New Roman"/>
+          <w:color w:val="E5C07B"/>
+          <w:kern w:val="0"/>
+          <w:lang w:eastAsia="es-CO"/>
+          <w14:ligatures w14:val="none"/>
+        </w:rPr>
+        <w:t>Connection</w:t>
+      </w:r>
+      <w:proofErr w:type="spellEnd"/>
+      <w:r>
+        <w:rPr>
+          <w:rFonts w:ascii="Consolas" w:eastAsia="Times New Roman" w:hAnsi="Consolas" w:cs="Times New Roman"/>
+          <w:color w:val="ABB2BF"/>
+          <w:kern w:val="0"/>
+          <w:lang w:eastAsia="es-CO"/>
+          <w14:ligatures w14:val="none"/>
+        </w:rPr>
+        <w:t xml:space="preserve"> </w:t>
+      </w:r>
+    </w:p>
+    <w:p>
+      <w:pPr>
+        <w:shd w:val="clear" w:color="auto" w:fill="282C34"/>
+        <w:spacing w:after="0" w:line="330" w:lineRule="atLeast"/>
+        <w:ind w:left="360"/>
+        <w:rPr>
+          <w:rFonts w:ascii="Consolas" w:eastAsia="Times New Roman" w:hAnsi="Consolas" w:cs="Times New Roman"/>
+          <w:color w:val="ABB2BF"/>
+          <w:kern w:val="0"/>
+          <w:lang w:eastAsia="es-CO"/>
+          <w14:ligatures w14:val="none"/>
+        </w:rPr>
+      </w:pPr>
+      <w:r>
+        <w:rPr>
+          <w:rFonts w:ascii="Consolas" w:eastAsia="Times New Roman" w:hAnsi="Consolas" w:cs="Times New Roman"/>
+          <w:color w:val="ABB2BF"/>
+          <w:kern w:val="0"/>
+          <w:lang w:eastAsia="es-CO"/>
+          <w14:ligatures w14:val="none"/>
+        </w:rPr>
+        <w:t>{</w:t>
+      </w:r>
+    </w:p>
+    <w:p>
+      <w:pPr>
+        <w:shd w:val="clear" w:color="auto" w:fill="282C34"/>
+        <w:spacing w:after="0" w:line="330" w:lineRule="atLeast"/>
+        <w:ind w:left="360"/>
+        <w:rPr>
+          <w:rFonts w:ascii="Consolas" w:eastAsia="Times New Roman" w:hAnsi="Consolas" w:cs="Times New Roman"/>
+          <w:color w:val="ABB2BF"/>
+          <w:kern w:val="0"/>
+          <w:lang w:eastAsia="es-CO"/>
+          <w14:ligatures w14:val="none"/>
+        </w:rPr>
+      </w:pPr>
+      <w:r>
+        <w:rPr>
+          <w:rFonts w:ascii="Consolas" w:eastAsia="Times New Roman" w:hAnsi="Consolas" w:cs="Times New Roman"/>
+          <w:color w:val="ABB2BF"/>
+          <w:kern w:val="0"/>
+          <w:lang w:eastAsia="es-CO"/>
+          <w14:ligatures w14:val="none"/>
+        </w:rPr>
+        <w:t xml:space="preserve">    </w:t>
+      </w:r>
+      <w:proofErr w:type="spellStart"/>
+      <w:r>
+        <w:rPr>
+          <w:rFonts w:ascii="Consolas" w:eastAsia="Times New Roman" w:hAnsi="Consolas" w:cs="Times New Roman"/>
+          <w:color w:val="D55FDE"/>
+          <w:kern w:val="0"/>
+          <w:lang w:eastAsia="es-CO"/>
+          <w14:ligatures w14:val="none"/>
+        </w:rPr>
+        <w:t>private</w:t>
+      </w:r>
+      <w:proofErr w:type="spellEnd"/>
+      <w:r>
+        <w:rPr>
+          <w:rFonts w:ascii="Consolas" w:eastAsia="Times New Roman" w:hAnsi="Consolas" w:cs="Times New Roman"/>
+          <w:color w:val="ABB2BF"/>
+          <w:kern w:val="0"/>
+          <w:lang w:eastAsia="es-CO"/>
+          <w14:ligatures w14:val="none"/>
+        </w:rPr>
+        <w:t xml:space="preserve"> </w:t>
+      </w:r>
+      <w:r>
+        <w:rPr>
+          <w:rFonts w:ascii="Consolas" w:eastAsia="Times New Roman" w:hAnsi="Consolas" w:cs="Times New Roman"/>
+          <w:color w:val="EF596F"/>
+          <w:kern w:val="0"/>
+          <w:lang w:eastAsia="es-CO"/>
+          <w14:ligatures w14:val="none"/>
+        </w:rPr>
+        <w:t>$driver</w:t>
+      </w:r>
+      <w:r>
+        <w:rPr>
+          <w:rFonts w:ascii="Consolas" w:eastAsia="Times New Roman" w:hAnsi="Consolas" w:cs="Times New Roman"/>
+          <w:color w:val="ABB2BF"/>
+          <w:kern w:val="0"/>
+          <w:lang w:eastAsia="es-CO"/>
+          <w14:ligatures w14:val="none"/>
+        </w:rPr>
+        <w:t xml:space="preserve"> </w:t>
+      </w:r>
+      <w:r>
+        <w:rPr>
+          <w:rFonts w:ascii="Consolas" w:eastAsia="Times New Roman" w:hAnsi="Consolas" w:cs="Times New Roman"/>
+          <w:color w:val="2BBAC5"/>
+          <w:kern w:val="0"/>
+          <w:lang w:eastAsia="es-CO"/>
+          <w14:ligatures w14:val="none"/>
+        </w:rPr>
+        <w:t>=</w:t>
+      </w:r>
+      <w:r>
+        <w:rPr>
+          <w:rFonts w:ascii="Consolas" w:eastAsia="Times New Roman" w:hAnsi="Consolas" w:cs="Times New Roman"/>
+          <w:color w:val="ABB2BF"/>
+          <w:kern w:val="0"/>
+          <w:lang w:eastAsia="es-CO"/>
+          <w14:ligatures w14:val="none"/>
+        </w:rPr>
+        <w:t xml:space="preserve"> </w:t>
+      </w:r>
+      <w:r>
+        <w:rPr>
+          <w:rFonts w:ascii="Consolas" w:eastAsia="Times New Roman" w:hAnsi="Consolas" w:cs="Times New Roman"/>
+          <w:color w:val="89CA78"/>
+          <w:kern w:val="0"/>
+          <w:lang w:eastAsia="es-CO"/>
+          <w14:ligatures w14:val="none"/>
+        </w:rPr>
+        <w:t>'</w:t>
+      </w:r>
+      <w:proofErr w:type="spellStart"/>
+      <w:r>
+        <w:rPr>
+          <w:rFonts w:ascii="Consolas" w:eastAsia="Times New Roman" w:hAnsi="Consolas" w:cs="Times New Roman"/>
+          <w:color w:val="89CA78"/>
+          <w:kern w:val="0"/>
+          <w:lang w:eastAsia="es-CO"/>
+          <w14:ligatures w14:val="none"/>
+        </w:rPr>
+        <w:t>pgsql</w:t>
+      </w:r>
+      <w:proofErr w:type="spellEnd"/>
+      <w:r>
+        <w:rPr>
+          <w:rFonts w:ascii="Consolas" w:eastAsia="Times New Roman" w:hAnsi="Consolas" w:cs="Times New Roman"/>
+          <w:color w:val="89CA78"/>
+          <w:kern w:val="0"/>
+          <w:lang w:eastAsia="es-CO"/>
+          <w14:ligatures w14:val="none"/>
+        </w:rPr>
+        <w:t>'</w:t>
+      </w:r>
+      <w:r>
+        <w:rPr>
+          <w:rFonts w:ascii="Consolas" w:eastAsia="Times New Roman" w:hAnsi="Consolas" w:cs="Times New Roman"/>
+          <w:color w:val="ABB2BF"/>
+          <w:kern w:val="0"/>
+          <w:lang w:eastAsia="es-CO"/>
+          <w14:ligatures w14:val="none"/>
+        </w:rPr>
+        <w:t>;</w:t>
+      </w:r>
+    </w:p>
+    <w:p>
+      <w:pPr>
+        <w:shd w:val="clear" w:color="auto" w:fill="282C34"/>
+        <w:spacing w:after="0" w:line="330" w:lineRule="atLeast"/>
+        <w:ind w:left="360"/>
+        <w:rPr>
+          <w:rFonts w:ascii="Consolas" w:eastAsia="Times New Roman" w:hAnsi="Consolas" w:cs="Times New Roman"/>
+          <w:color w:val="ABB2BF"/>
+          <w:kern w:val="0"/>
+          <w:lang w:eastAsia="es-CO"/>
+          <w14:ligatures w14:val="none"/>
+        </w:rPr>
+      </w:pPr>
+      <w:r>
+        <w:rPr>
+          <w:rFonts w:ascii="Consolas" w:eastAsia="Times New Roman" w:hAnsi="Consolas" w:cs="Times New Roman"/>
+          <w:color w:val="ABB2BF"/>
+          <w:kern w:val="0"/>
+          <w:lang w:eastAsia="es-CO"/>
+          <w14:ligatures w14:val="none"/>
+        </w:rPr>
+        <w:t xml:space="preserve">    </w:t>
+      </w:r>
+      <w:proofErr w:type="spellStart"/>
+      <w:r>
+        <w:rPr>
+          <w:rFonts w:ascii="Consolas" w:eastAsia="Times New Roman" w:hAnsi="Consolas" w:cs="Times New Roman"/>
+          <w:color w:val="D55FDE"/>
+          <w:kern w:val="0"/>
+          <w:lang w:eastAsia="es-CO"/>
+          <w14:ligatures w14:val="none"/>
+        </w:rPr>
+        <w:t>private</w:t>
+      </w:r>
+      <w:proofErr w:type="spellEnd"/>
+      <w:r>
+        <w:rPr>
+          <w:rFonts w:ascii="Consolas" w:eastAsia="Times New Roman" w:hAnsi="Consolas" w:cs="Times New Roman"/>
+          <w:color w:val="ABB2BF"/>
+          <w:kern w:val="0"/>
+          <w:lang w:eastAsia="es-CO"/>
+          <w14:ligatures w14:val="none"/>
+        </w:rPr>
+        <w:t xml:space="preserve"> </w:t>
+      </w:r>
+      <w:r>
+        <w:rPr>
+          <w:rFonts w:ascii="Consolas" w:eastAsia="Times New Roman" w:hAnsi="Consolas" w:cs="Times New Roman"/>
+          <w:color w:val="EF596F"/>
+          <w:kern w:val="0"/>
+          <w:lang w:eastAsia="es-CO"/>
+          <w14:ligatures w14:val="none"/>
+        </w:rPr>
+        <w:t>$host</w:t>
+      </w:r>
+      <w:r>
+        <w:rPr>
+          <w:rFonts w:ascii="Consolas" w:eastAsia="Times New Roman" w:hAnsi="Consolas" w:cs="Times New Roman"/>
+          <w:color w:val="ABB2BF"/>
+          <w:kern w:val="0"/>
+          <w:lang w:eastAsia="es-CO"/>
+          <w14:ligatures w14:val="none"/>
+        </w:rPr>
+        <w:t xml:space="preserve"> </w:t>
+      </w:r>
+      <w:r>
+        <w:rPr>
+          <w:rFonts w:ascii="Consolas" w:eastAsia="Times New Roman" w:hAnsi="Consolas" w:cs="Times New Roman"/>
+          <w:color w:val="2BBAC5"/>
+          <w:kern w:val="0"/>
+          <w:lang w:eastAsia="es-CO"/>
+          <w14:ligatures w14:val="none"/>
+        </w:rPr>
+        <w:t>=</w:t>
+      </w:r>
+      <w:r>
+        <w:rPr>
+          <w:rFonts w:ascii="Consolas" w:eastAsia="Times New Roman" w:hAnsi="Consolas" w:cs="Times New Roman"/>
+          <w:color w:val="ABB2BF"/>
+          <w:kern w:val="0"/>
+          <w:lang w:eastAsia="es-CO"/>
+          <w14:ligatures w14:val="none"/>
+        </w:rPr>
+        <w:t xml:space="preserve"> </w:t>
+      </w:r>
+      <w:r>
+        <w:rPr>
+          <w:rFonts w:ascii="Consolas" w:eastAsia="Times New Roman" w:hAnsi="Consolas" w:cs="Times New Roman"/>
+          <w:color w:val="89CA78"/>
+          <w:kern w:val="0"/>
+          <w:lang w:eastAsia="es-CO"/>
+          <w14:ligatures w14:val="none"/>
+        </w:rPr>
+        <w:t>'localhost'</w:t>
+      </w:r>
+      <w:r>
+        <w:rPr>
+          <w:rFonts w:ascii="Consolas" w:eastAsia="Times New Roman" w:hAnsi="Consolas" w:cs="Times New Roman"/>
+          <w:color w:val="ABB2BF"/>
+          <w:kern w:val="0"/>
+          <w:lang w:eastAsia="es-CO"/>
+          <w14:ligatures w14:val="none"/>
+        </w:rPr>
+        <w:t>;</w:t>
+      </w:r>
+    </w:p>
+    <w:p>
+      <w:pPr>
+        <w:shd w:val="clear" w:color="auto" w:fill="282C34"/>
+        <w:spacing w:after="0" w:line="330" w:lineRule="atLeast"/>
+        <w:ind w:left="360"/>
+        <w:rPr>
+          <w:rFonts w:ascii="Consolas" w:eastAsia="Times New Roman" w:hAnsi="Consolas" w:cs="Times New Roman"/>
+          <w:color w:val="ABB2BF"/>
+          <w:kern w:val="0"/>
+          <w:lang w:eastAsia="es-CO"/>
+          <w14:ligatures w14:val="none"/>
+        </w:rPr>
+      </w:pPr>
+      <w:r>
+        <w:rPr>
+          <w:rFonts w:ascii="Consolas" w:eastAsia="Times New Roman" w:hAnsi="Consolas" w:cs="Times New Roman"/>
+          <w:color w:val="ABB2BF"/>
+          <w:kern w:val="0"/>
+          <w:lang w:eastAsia="es-CO"/>
+          <w14:ligatures w14:val="none"/>
+        </w:rPr>
+        <w:t xml:space="preserve">    </w:t>
+      </w:r>
+      <w:proofErr w:type="spellStart"/>
+      <w:r>
+        <w:rPr>
+          <w:rFonts w:ascii="Consolas" w:eastAsia="Times New Roman" w:hAnsi="Consolas" w:cs="Times New Roman"/>
+          <w:color w:val="D55FDE"/>
+          <w:kern w:val="0"/>
+          <w:lang w:eastAsia="es-CO"/>
+          <w14:ligatures w14:val="none"/>
+        </w:rPr>
+        <w:t>private</w:t>
+      </w:r>
+      <w:proofErr w:type="spellEnd"/>
+      <w:r>
+        <w:rPr>
+          <w:rFonts w:ascii="Consolas" w:eastAsia="Times New Roman" w:hAnsi="Consolas" w:cs="Times New Roman"/>
+          <w:color w:val="ABB2BF"/>
+          <w:kern w:val="0"/>
+          <w:lang w:eastAsia="es-CO"/>
+          <w14:ligatures w14:val="none"/>
+        </w:rPr>
+        <w:t xml:space="preserve"> </w:t>
+      </w:r>
+      <w:r>
+        <w:rPr>
+          <w:rFonts w:ascii="Consolas" w:eastAsia="Times New Roman" w:hAnsi="Consolas" w:cs="Times New Roman"/>
+          <w:color w:val="EF596F"/>
+          <w:kern w:val="0"/>
+          <w:lang w:eastAsia="es-CO"/>
+          <w14:ligatures w14:val="none"/>
+        </w:rPr>
+        <w:t>$</w:t>
+      </w:r>
+      <w:proofErr w:type="spellStart"/>
+      <w:r>
+        <w:rPr>
+          <w:rFonts w:ascii="Consolas" w:eastAsia="Times New Roman" w:hAnsi="Consolas" w:cs="Times New Roman"/>
+          <w:color w:val="EF596F"/>
+          <w:kern w:val="0"/>
+          <w:lang w:eastAsia="es-CO"/>
+          <w14:ligatures w14:val="none"/>
+        </w:rPr>
+        <w:t>port</w:t>
+      </w:r>
+      <w:proofErr w:type="spellEnd"/>
+      <w:r>
+        <w:rPr>
+          <w:rFonts w:ascii="Consolas" w:eastAsia="Times New Roman" w:hAnsi="Consolas" w:cs="Times New Roman"/>
+          <w:color w:val="ABB2BF"/>
+          <w:kern w:val="0"/>
+          <w:lang w:eastAsia="es-CO"/>
+          <w14:ligatures w14:val="none"/>
+        </w:rPr>
+        <w:t xml:space="preserve"> </w:t>
+      </w:r>
+      <w:r>
+        <w:rPr>
+          <w:rFonts w:ascii="Consolas" w:eastAsia="Times New Roman" w:hAnsi="Consolas" w:cs="Times New Roman"/>
+          <w:color w:val="2BBAC5"/>
+          <w:kern w:val="0"/>
+          <w:lang w:eastAsia="es-CO"/>
+          <w14:ligatures w14:val="none"/>
+        </w:rPr>
+        <w:t>=</w:t>
+      </w:r>
+      <w:r>
+        <w:rPr>
+          <w:rFonts w:ascii="Consolas" w:eastAsia="Times New Roman" w:hAnsi="Consolas" w:cs="Times New Roman"/>
+          <w:color w:val="ABB2BF"/>
+          <w:kern w:val="0"/>
+          <w:lang w:eastAsia="es-CO"/>
+          <w14:ligatures w14:val="none"/>
+        </w:rPr>
+        <w:t xml:space="preserve"> </w:t>
+      </w:r>
+      <w:r>
+        <w:rPr>
+          <w:rFonts w:ascii="Consolas" w:eastAsia="Times New Roman" w:hAnsi="Consolas" w:cs="Times New Roman"/>
+          <w:color w:val="89CA78"/>
+          <w:kern w:val="0"/>
+          <w:lang w:eastAsia="es-CO"/>
+          <w14:ligatures w14:val="none"/>
+        </w:rPr>
+        <w:t>'5432'</w:t>
+      </w:r>
+      <w:r>
+        <w:rPr>
+          <w:rFonts w:ascii="Consolas" w:eastAsia="Times New Roman" w:hAnsi="Consolas" w:cs="Times New Roman"/>
+          <w:color w:val="ABB2BF"/>
+          <w:kern w:val="0"/>
+          <w:lang w:eastAsia="es-CO"/>
+          <w14:ligatures w14:val="none"/>
+        </w:rPr>
+        <w:t>;</w:t>
+      </w:r>
+    </w:p>
+    <w:p>
+      <w:pPr>
+        <w:shd w:val="clear" w:color="auto" w:fill="282C34"/>
+        <w:spacing w:after="0" w:line="330" w:lineRule="atLeast"/>
+        <w:ind w:left="360"/>
+        <w:rPr>
+          <w:rFonts w:ascii="Consolas" w:eastAsia="Times New Roman" w:hAnsi="Consolas" w:cs="Times New Roman"/>
+          <w:color w:val="ABB2BF"/>
+          <w:kern w:val="0"/>
+          <w:lang w:eastAsia="es-CO"/>
+          <w14:ligatures w14:val="none"/>
+        </w:rPr>
+      </w:pPr>
+      <w:r>
+        <w:rPr>
+          <w:rFonts w:ascii="Consolas" w:eastAsia="Times New Roman" w:hAnsi="Consolas" w:cs="Times New Roman"/>
+          <w:color w:val="ABB2BF"/>
+          <w:kern w:val="0"/>
+          <w:lang w:eastAsia="es-CO"/>
+          <w14:ligatures w14:val="none"/>
+        </w:rPr>
+        <w:t xml:space="preserve">    </w:t>
+      </w:r>
+      <w:proofErr w:type="spellStart"/>
+      <w:r>
+        <w:rPr>
+          <w:rFonts w:ascii="Consolas" w:eastAsia="Times New Roman" w:hAnsi="Consolas" w:cs="Times New Roman"/>
+          <w:color w:val="D55FDE"/>
+          <w:kern w:val="0"/>
+          <w:lang w:eastAsia="es-CO"/>
+          <w14:ligatures w14:val="none"/>
+        </w:rPr>
+        <w:t>private</w:t>
+      </w:r>
+      <w:proofErr w:type="spellEnd"/>
+      <w:r>
+        <w:rPr>
+          <w:rFonts w:ascii="Consolas" w:eastAsia="Times New Roman" w:hAnsi="Consolas" w:cs="Times New Roman"/>
+          <w:color w:val="ABB2BF"/>
+          <w:kern w:val="0"/>
+          <w:lang w:eastAsia="es-CO"/>
+          <w14:ligatures w14:val="none"/>
+        </w:rPr>
+        <w:t xml:space="preserve"> </w:t>
+      </w:r>
+      <w:r>
+        <w:rPr>
+          <w:rFonts w:ascii="Consolas" w:eastAsia="Times New Roman" w:hAnsi="Consolas" w:cs="Times New Roman"/>
+          <w:color w:val="EF596F"/>
+          <w:kern w:val="0"/>
+          <w:lang w:eastAsia="es-CO"/>
+          <w14:ligatures w14:val="none"/>
+        </w:rPr>
+        <w:t>$</w:t>
+      </w:r>
+      <w:proofErr w:type="spellStart"/>
+      <w:r>
+        <w:rPr>
+          <w:rFonts w:ascii="Consolas" w:eastAsia="Times New Roman" w:hAnsi="Consolas" w:cs="Times New Roman"/>
+          <w:color w:val="EF596F"/>
+          <w:kern w:val="0"/>
+          <w:lang w:eastAsia="es-CO"/>
+          <w14:ligatures w14:val="none"/>
+        </w:rPr>
+        <w:t>dbname</w:t>
+      </w:r>
+      <w:proofErr w:type="spellEnd"/>
+      <w:r>
+        <w:rPr>
+          <w:rFonts w:ascii="Consolas" w:eastAsia="Times New Roman" w:hAnsi="Consolas" w:cs="Times New Roman"/>
+          <w:color w:val="ABB2BF"/>
+          <w:kern w:val="0"/>
+          <w:lang w:eastAsia="es-CO"/>
+          <w14:ligatures w14:val="none"/>
+        </w:rPr>
+        <w:t xml:space="preserve"> </w:t>
+      </w:r>
+      <w:r>
+        <w:rPr>
+          <w:rFonts w:ascii="Consolas" w:eastAsia="Times New Roman" w:hAnsi="Consolas" w:cs="Times New Roman"/>
+          <w:color w:val="2BBAC5"/>
+          <w:kern w:val="0"/>
+          <w:lang w:eastAsia="es-CO"/>
+          <w14:ligatures w14:val="none"/>
+        </w:rPr>
+        <w:t>=</w:t>
+      </w:r>
+      <w:r>
+        <w:rPr>
+          <w:rFonts w:ascii="Consolas" w:eastAsia="Times New Roman" w:hAnsi="Consolas" w:cs="Times New Roman"/>
+          <w:color w:val="ABB2BF"/>
+          <w:kern w:val="0"/>
+          <w:lang w:eastAsia="es-CO"/>
+          <w14:ligatures w14:val="none"/>
+        </w:rPr>
+        <w:t xml:space="preserve"> </w:t>
+      </w:r>
+      <w:r>
+        <w:rPr>
+          <w:rFonts w:ascii="Consolas" w:eastAsia="Times New Roman" w:hAnsi="Consolas" w:cs="Times New Roman"/>
+          <w:color w:val="89CA78"/>
+          <w:kern w:val="0"/>
+          <w:lang w:eastAsia="es-CO"/>
+          <w14:ligatures w14:val="none"/>
+        </w:rPr>
+        <w:t>'</w:t>
+      </w:r>
+      <w:proofErr w:type="spellStart"/>
+      <w:r>
+        <w:rPr>
+          <w:rFonts w:ascii="Consolas" w:eastAsia="Times New Roman" w:hAnsi="Consolas" w:cs="Times New Roman"/>
+          <w:color w:val="89CA78"/>
+          <w:kern w:val="0"/>
+          <w:lang w:eastAsia="es-CO"/>
+          <w14:ligatures w14:val="none"/>
+        </w:rPr>
+        <w:t>soccerapp</w:t>
+      </w:r>
+      <w:proofErr w:type="spellEnd"/>
+      <w:r>
+        <w:rPr>
+          <w:rFonts w:ascii="Consolas" w:eastAsia="Times New Roman" w:hAnsi="Consolas" w:cs="Times New Roman"/>
+          <w:color w:val="89CA78"/>
+          <w:kern w:val="0"/>
+          <w:lang w:eastAsia="es-CO"/>
+          <w14:ligatures w14:val="none"/>
+        </w:rPr>
+        <w:t>'</w:t>
+      </w:r>
+      <w:r>
+        <w:rPr>
+          <w:rFonts w:ascii="Consolas" w:eastAsia="Times New Roman" w:hAnsi="Consolas" w:cs="Times New Roman"/>
+          <w:color w:val="ABB2BF"/>
+          <w:kern w:val="0"/>
+          <w:lang w:eastAsia="es-CO"/>
+          <w14:ligatures w14:val="none"/>
+        </w:rPr>
+        <w:t>;</w:t>
+      </w:r>
+    </w:p>
+    <w:p>
+      <w:pPr>
+        <w:shd w:val="clear" w:color="auto" w:fill="282C34"/>
+        <w:spacing w:after="0" w:line="330" w:lineRule="atLeast"/>
+        <w:ind w:left="360"/>
+        <w:rPr>
+          <w:rFonts w:ascii="Consolas" w:eastAsia="Times New Roman" w:hAnsi="Consolas" w:cs="Times New Roman"/>
+          <w:color w:val="ABB2BF"/>
+          <w:kern w:val="0"/>
+          <w:lang w:eastAsia="es-CO"/>
+          <w14:ligatures w14:val="none"/>
+        </w:rPr>
+      </w:pPr>
+      <w:r>
+        <w:rPr>
+          <w:rFonts w:ascii="Consolas" w:eastAsia="Times New Roman" w:hAnsi="Consolas" w:cs="Times New Roman"/>
+          <w:color w:val="ABB2BF"/>
+          <w:kern w:val="0"/>
+          <w:lang w:eastAsia="es-CO"/>
+          <w14:ligatures w14:val="none"/>
+        </w:rPr>
+        <w:t xml:space="preserve">    </w:t>
+      </w:r>
+      <w:proofErr w:type="spellStart"/>
+      <w:r>
+        <w:rPr>
+          <w:rFonts w:ascii="Consolas" w:eastAsia="Times New Roman" w:hAnsi="Consolas" w:cs="Times New Roman"/>
+          <w:color w:val="D55FDE"/>
+          <w:kern w:val="0"/>
+          <w:lang w:eastAsia="es-CO"/>
+          <w14:ligatures w14:val="none"/>
+        </w:rPr>
+        <w:t>private</w:t>
+      </w:r>
+      <w:proofErr w:type="spellEnd"/>
+      <w:r>
+        <w:rPr>
+          <w:rFonts w:ascii="Consolas" w:eastAsia="Times New Roman" w:hAnsi="Consolas" w:cs="Times New Roman"/>
+          <w:color w:val="ABB2BF"/>
+          <w:kern w:val="0"/>
+          <w:lang w:eastAsia="es-CO"/>
+          <w14:ligatures w14:val="none"/>
+        </w:rPr>
+        <w:t xml:space="preserve"> </w:t>
+      </w:r>
+      <w:r>
+        <w:rPr>
+          <w:rFonts w:ascii="Consolas" w:eastAsia="Times New Roman" w:hAnsi="Consolas" w:cs="Times New Roman"/>
+          <w:color w:val="EF596F"/>
+          <w:kern w:val="0"/>
+          <w:lang w:eastAsia="es-CO"/>
+          <w14:ligatures w14:val="none"/>
+        </w:rPr>
+        <w:t>$</w:t>
+      </w:r>
+      <w:proofErr w:type="spellStart"/>
+      <w:r>
+        <w:rPr>
+          <w:rFonts w:ascii="Consolas" w:eastAsia="Times New Roman" w:hAnsi="Consolas" w:cs="Times New Roman"/>
+          <w:color w:val="EF596F"/>
+          <w:kern w:val="0"/>
+          <w:lang w:eastAsia="es-CO"/>
+          <w14:ligatures w14:val="none"/>
+        </w:rPr>
+        <w:t>user</w:t>
+      </w:r>
+      <w:proofErr w:type="spellEnd"/>
+      <w:r>
+        <w:rPr>
+          <w:rFonts w:ascii="Consolas" w:eastAsia="Times New Roman" w:hAnsi="Consolas" w:cs="Times New Roman"/>
+          <w:color w:val="ABB2BF"/>
+          <w:kern w:val="0"/>
+          <w:lang w:eastAsia="es-CO"/>
+          <w14:ligatures w14:val="none"/>
+        </w:rPr>
+        <w:t xml:space="preserve"> </w:t>
+      </w:r>
+      <w:r>
+        <w:rPr>
+          <w:rFonts w:ascii="Consolas" w:eastAsia="Times New Roman" w:hAnsi="Consolas" w:cs="Times New Roman"/>
+          <w:color w:val="2BBAC5"/>
+          <w:kern w:val="0"/>
+          <w:lang w:eastAsia="es-CO"/>
+          <w14:ligatures w14:val="none"/>
+        </w:rPr>
+        <w:t>=</w:t>
+      </w:r>
+      <w:r>
+        <w:rPr>
+          <w:rFonts w:ascii="Consolas" w:eastAsia="Times New Roman" w:hAnsi="Consolas" w:cs="Times New Roman"/>
+          <w:color w:val="ABB2BF"/>
+          <w:kern w:val="0"/>
+          <w:lang w:eastAsia="es-CO"/>
+          <w14:ligatures w14:val="none"/>
+        </w:rPr>
+        <w:t xml:space="preserve"> </w:t>
+      </w:r>
+      <w:r>
+        <w:rPr>
+          <w:rFonts w:ascii="Consolas" w:eastAsia="Times New Roman" w:hAnsi="Consolas" w:cs="Times New Roman"/>
+          <w:color w:val="89CA78"/>
+          <w:kern w:val="0"/>
+          <w:lang w:eastAsia="es-CO"/>
+          <w14:ligatures w14:val="none"/>
+        </w:rPr>
+        <w:t>'</w:t>
+      </w:r>
+      <w:proofErr w:type="spellStart"/>
+      <w:r>
+        <w:rPr>
+          <w:rFonts w:ascii="Consolas" w:eastAsia="Times New Roman" w:hAnsi="Consolas" w:cs="Times New Roman"/>
+          <w:color w:val="89CA78"/>
+          <w:kern w:val="0"/>
+          <w:lang w:eastAsia="es-CO"/>
+          <w14:ligatures w14:val="none"/>
+        </w:rPr>
+        <w:t>postgres</w:t>
+      </w:r>
+      <w:proofErr w:type="spellEnd"/>
+      <w:r>
+        <w:rPr>
+          <w:rFonts w:ascii="Consolas" w:eastAsia="Times New Roman" w:hAnsi="Consolas" w:cs="Times New Roman"/>
+          <w:color w:val="89CA78"/>
+          <w:kern w:val="0"/>
+          <w:lang w:eastAsia="es-CO"/>
+          <w14:ligatures w14:val="none"/>
+        </w:rPr>
+        <w:t>'</w:t>
+      </w:r>
+      <w:r>
+        <w:rPr>
+          <w:rFonts w:ascii="Consolas" w:eastAsia="Times New Roman" w:hAnsi="Consolas" w:cs="Times New Roman"/>
+          <w:color w:val="ABB2BF"/>
+          <w:kern w:val="0"/>
+          <w:lang w:eastAsia="es-CO"/>
+          <w14:ligatures w14:val="none"/>
+        </w:rPr>
+        <w:t>;</w:t>
+      </w:r>
+    </w:p>
+    <w:p>
+      <w:pPr>
+        <w:shd w:val="clear" w:color="auto" w:fill="282C34"/>
+        <w:spacing w:after="0" w:line="330" w:lineRule="atLeast"/>
+        <w:ind w:left="360"/>
+        <w:rPr>
+          <w:rFonts w:ascii="Consolas" w:eastAsia="Times New Roman" w:hAnsi="Consolas" w:cs="Times New Roman"/>
+          <w:color w:val="ABB2BF"/>
+          <w:kern w:val="0"/>
+          <w:lang w:eastAsia="es-CO"/>
+          <w14:ligatures w14:val="none"/>
+        </w:rPr>
+      </w:pPr>
+      <w:r>
+        <w:rPr>
+          <w:rFonts w:ascii="Consolas" w:eastAsia="Times New Roman" w:hAnsi="Consolas" w:cs="Times New Roman"/>
+          <w:color w:val="ABB2BF"/>
+          <w:kern w:val="0"/>
+          <w:lang w:eastAsia="es-CO"/>
+          <w14:ligatures w14:val="none"/>
+        </w:rPr>
+        <w:t xml:space="preserve">    </w:t>
+      </w:r>
+      <w:proofErr w:type="spellStart"/>
+      <w:r>
+        <w:rPr>
+          <w:rFonts w:ascii="Consolas" w:eastAsia="Times New Roman" w:hAnsi="Consolas" w:cs="Times New Roman"/>
+          <w:color w:val="D55FDE"/>
+          <w:kern w:val="0"/>
+          <w:lang w:eastAsia="es-CO"/>
+          <w14:ligatures w14:val="none"/>
+        </w:rPr>
+        <w:t>private</w:t>
+      </w:r>
+      <w:proofErr w:type="spellEnd"/>
+      <w:r>
+        <w:rPr>
+          <w:rFonts w:ascii="Consolas" w:eastAsia="Times New Roman" w:hAnsi="Consolas" w:cs="Times New Roman"/>
+          <w:color w:val="ABB2BF"/>
+          <w:kern w:val="0"/>
+          <w:lang w:eastAsia="es-CO"/>
+          <w14:ligatures w14:val="none"/>
+        </w:rPr>
+        <w:t xml:space="preserve"> </w:t>
+      </w:r>
+      <w:r>
+        <w:rPr>
+          <w:rFonts w:ascii="Consolas" w:eastAsia="Times New Roman" w:hAnsi="Consolas" w:cs="Times New Roman"/>
+          <w:color w:val="EF596F"/>
+          <w:kern w:val="0"/>
+          <w:lang w:eastAsia="es-CO"/>
+          <w14:ligatures w14:val="none"/>
+        </w:rPr>
+        <w:t>$</w:t>
+      </w:r>
+      <w:proofErr w:type="spellStart"/>
+      <w:r>
+        <w:rPr>
+          <w:rFonts w:ascii="Consolas" w:eastAsia="Times New Roman" w:hAnsi="Consolas" w:cs="Times New Roman"/>
+          <w:color w:val="EF596F"/>
+          <w:kern w:val="0"/>
+          <w:lang w:eastAsia="es-CO"/>
+          <w14:ligatures w14:val="none"/>
+        </w:rPr>
+        <w:t>password</w:t>
+      </w:r>
+      <w:proofErr w:type="spellEnd"/>
+      <w:r>
+        <w:rPr>
+          <w:rFonts w:ascii="Consolas" w:eastAsia="Times New Roman" w:hAnsi="Consolas" w:cs="Times New Roman"/>
+          <w:color w:val="ABB2BF"/>
+          <w:kern w:val="0"/>
+          <w:lang w:eastAsia="es-CO"/>
+          <w14:ligatures w14:val="none"/>
+        </w:rPr>
+        <w:t xml:space="preserve"> </w:t>
+      </w:r>
+      <w:r>
+        <w:rPr>
+          <w:rFonts w:ascii="Consolas" w:eastAsia="Times New Roman" w:hAnsi="Consolas" w:cs="Times New Roman"/>
+          <w:color w:val="2BBAC5"/>
+          <w:kern w:val="0"/>
+          <w:lang w:eastAsia="es-CO"/>
+          <w14:ligatures w14:val="none"/>
+        </w:rPr>
+        <w:t>=</w:t>
+      </w:r>
+      <w:r>
+        <w:rPr>
+          <w:rFonts w:ascii="Consolas" w:eastAsia="Times New Roman" w:hAnsi="Consolas" w:cs="Times New Roman"/>
+          <w:color w:val="ABB2BF"/>
+          <w:kern w:val="0"/>
+          <w:lang w:eastAsia="es-CO"/>
+          <w14:ligatures w14:val="none"/>
+        </w:rPr>
+        <w:t xml:space="preserve"> </w:t>
+      </w:r>
+      <w:r>
+        <w:rPr>
+          <w:rFonts w:ascii="Consolas" w:eastAsia="Times New Roman" w:hAnsi="Consolas" w:cs="Times New Roman"/>
+          <w:color w:val="89CA78"/>
+          <w:kern w:val="0"/>
+          <w:lang w:eastAsia="es-CO"/>
+          <w14:ligatures w14:val="none"/>
+        </w:rPr>
+        <w:t>'54321'</w:t>
+      </w:r>
+      <w:r>
+        <w:rPr>
+          <w:rFonts w:ascii="Consolas" w:eastAsia="Times New Roman" w:hAnsi="Consolas" w:cs="Times New Roman"/>
+          <w:color w:val="ABB2BF"/>
+          <w:kern w:val="0"/>
+          <w:lang w:eastAsia="es-CO"/>
+          <w14:ligatures w14:val="none"/>
+        </w:rPr>
+        <w:t>;</w:t>
+      </w:r>
+    </w:p>
+    <w:p>
+      <w:pPr>
+        <w:shd w:val="clear" w:color="auto" w:fill="282C34"/>
+        <w:spacing w:after="0" w:line="330" w:lineRule="atLeast"/>
+        <w:ind w:left="360"/>
+        <w:rPr>
+          <w:rFonts w:ascii="Consolas" w:eastAsia="Times New Roman" w:hAnsi="Consolas" w:cs="Times New Roman"/>
+          <w:color w:val="ABB2BF"/>
+          <w:kern w:val="0"/>
+          <w:lang w:eastAsia="es-CO"/>
+          <w14:ligatures w14:val="none"/>
+        </w:rPr>
+      </w:pPr>
+      <w:r>
+        <w:rPr>
+          <w:rFonts w:ascii="Consolas" w:eastAsia="Times New Roman" w:hAnsi="Consolas" w:cs="Times New Roman"/>
+          <w:color w:val="ABB2BF"/>
+          <w:kern w:val="0"/>
+          <w:lang w:eastAsia="es-CO"/>
+          <w14:ligatures w14:val="none"/>
+        </w:rPr>
+        <w:t xml:space="preserve">    </w:t>
+      </w:r>
+      <w:proofErr w:type="spellStart"/>
+      <w:r>
+        <w:rPr>
+          <w:rFonts w:ascii="Consolas" w:eastAsia="Times New Roman" w:hAnsi="Consolas" w:cs="Times New Roman"/>
+          <w:color w:val="D55FDE"/>
+          <w:kern w:val="0"/>
+          <w:lang w:eastAsia="es-CO"/>
+          <w14:ligatures w14:val="none"/>
+        </w:rPr>
+        <w:t>private</w:t>
+      </w:r>
+      <w:proofErr w:type="spellEnd"/>
+      <w:r>
+        <w:rPr>
+          <w:rFonts w:ascii="Consolas" w:eastAsia="Times New Roman" w:hAnsi="Consolas" w:cs="Times New Roman"/>
+          <w:color w:val="ABB2BF"/>
+          <w:kern w:val="0"/>
+          <w:lang w:eastAsia="es-CO"/>
+          <w14:ligatures w14:val="none"/>
+        </w:rPr>
+        <w:t xml:space="preserve"> </w:t>
+      </w:r>
+      <w:r>
+        <w:rPr>
+          <w:rFonts w:ascii="Consolas" w:eastAsia="Times New Roman" w:hAnsi="Consolas" w:cs="Times New Roman"/>
+          <w:color w:val="EF596F"/>
+          <w:kern w:val="0"/>
+          <w:lang w:eastAsia="es-CO"/>
+          <w14:ligatures w14:val="none"/>
+        </w:rPr>
+        <w:t>$</w:t>
+      </w:r>
+      <w:proofErr w:type="spellStart"/>
+      <w:r>
+        <w:rPr>
+          <w:rFonts w:ascii="Consolas" w:eastAsia="Times New Roman" w:hAnsi="Consolas" w:cs="Times New Roman"/>
+          <w:color w:val="EF596F"/>
+          <w:kern w:val="0"/>
+          <w:lang w:eastAsia="es-CO"/>
+          <w14:ligatures w14:val="none"/>
+        </w:rPr>
+        <w:t>connect</w:t>
+      </w:r>
+      <w:proofErr w:type="spellEnd"/>
+      <w:r>
+        <w:rPr>
+          <w:rFonts w:ascii="Consolas" w:eastAsia="Times New Roman" w:hAnsi="Consolas" w:cs="Times New Roman"/>
+          <w:color w:val="ABB2BF"/>
+          <w:kern w:val="0"/>
+          <w:lang w:eastAsia="es-CO"/>
+          <w14:ligatures w14:val="none"/>
+        </w:rPr>
+        <w:t>;</w:t>
+      </w:r>
+    </w:p>
+    <w:p>
+      <w:pPr>
+        <w:shd w:val="clear" w:color="auto" w:fill="282C34"/>
+        <w:spacing w:after="0" w:line="330" w:lineRule="atLeast"/>
+        <w:ind w:left="360"/>
+        <w:rPr>
+          <w:rFonts w:ascii="Consolas" w:eastAsia="Times New Roman" w:hAnsi="Consolas" w:cs="Times New Roman"/>
+          <w:color w:val="ABB2BF"/>
+          <w:kern w:val="0"/>
+          <w:lang w:eastAsia="es-CO"/>
+          <w14:ligatures w14:val="none"/>
+        </w:rPr>
+      </w:pPr>
+    </w:p>
+    <w:p>
+      <w:pPr>
+        <w:shd w:val="clear" w:color="auto" w:fill="282C34"/>
+        <w:spacing w:after="0" w:line="330" w:lineRule="atLeast"/>
+        <w:ind w:left="360"/>
+        <w:rPr>
+          <w:rFonts w:ascii="Consolas" w:eastAsia="Times New Roman" w:hAnsi="Consolas" w:cs="Times New Roman"/>
+          <w:color w:val="ABB2BF"/>
+          <w:kern w:val="0"/>
+          <w:lang w:eastAsia="es-CO"/>
+          <w14:ligatures w14:val="none"/>
+        </w:rPr>
+      </w:pPr>
+      <w:r>
+        <w:rPr>
+          <w:rFonts w:ascii="Consolas" w:eastAsia="Times New Roman" w:hAnsi="Consolas" w:cs="Times New Roman"/>
+          <w:color w:val="ABB2BF"/>
+          <w:kern w:val="0"/>
+          <w:lang w:eastAsia="es-CO"/>
+          <w14:ligatures w14:val="none"/>
+        </w:rPr>
+        <w:t xml:space="preserve">    </w:t>
+      </w:r>
+      <w:proofErr w:type="spellStart"/>
+      <w:r>
+        <w:rPr>
+          <w:rFonts w:ascii="Consolas" w:eastAsia="Times New Roman" w:hAnsi="Consolas" w:cs="Times New Roman"/>
+          <w:color w:val="D55FDE"/>
+          <w:kern w:val="0"/>
+          <w:lang w:eastAsia="es-CO"/>
+          <w14:ligatures w14:val="none"/>
+        </w:rPr>
+        <w:t>static</w:t>
+      </w:r>
+      <w:proofErr w:type="spellEnd"/>
+      <w:r>
+        <w:rPr>
+          <w:rFonts w:ascii="Consolas" w:eastAsia="Times New Roman" w:hAnsi="Consolas" w:cs="Times New Roman"/>
+          <w:color w:val="ABB2BF"/>
+          <w:kern w:val="0"/>
+          <w:lang w:eastAsia="es-CO"/>
+          <w14:ligatures w14:val="none"/>
+        </w:rPr>
+        <w:t xml:space="preserve"> </w:t>
+      </w:r>
+      <w:proofErr w:type="spellStart"/>
+      <w:r>
+        <w:rPr>
+          <w:rFonts w:ascii="Consolas" w:eastAsia="Times New Roman" w:hAnsi="Consolas" w:cs="Times New Roman"/>
+          <w:color w:val="D55FDE"/>
+          <w:kern w:val="0"/>
+          <w:lang w:eastAsia="es-CO"/>
+          <w14:ligatures w14:val="none"/>
+        </w:rPr>
+        <w:t>public</w:t>
+      </w:r>
+      <w:proofErr w:type="spellEnd"/>
+      <w:r>
+        <w:rPr>
+          <w:rFonts w:ascii="Consolas" w:eastAsia="Times New Roman" w:hAnsi="Consolas" w:cs="Times New Roman"/>
+          <w:color w:val="ABB2BF"/>
+          <w:kern w:val="0"/>
+          <w:lang w:eastAsia="es-CO"/>
+          <w14:ligatures w14:val="none"/>
+        </w:rPr>
+        <w:t xml:space="preserve"> </w:t>
+      </w:r>
+      <w:proofErr w:type="spellStart"/>
+      <w:r>
+        <w:rPr>
+          <w:rFonts w:ascii="Consolas" w:eastAsia="Times New Roman" w:hAnsi="Consolas" w:cs="Times New Roman"/>
+          <w:i/>
+          <w:iCs/>
+          <w:color w:val="D55FDE"/>
+          <w:kern w:val="0"/>
+          <w:lang w:eastAsia="es-CO"/>
+          <w14:ligatures w14:val="none"/>
+        </w:rPr>
+        <w:t>function</w:t>
+      </w:r>
+      <w:proofErr w:type="spellEnd"/>
+      <w:r>
+        <w:rPr>
+          <w:rFonts w:ascii="Consolas" w:eastAsia="Times New Roman" w:hAnsi="Consolas" w:cs="Times New Roman"/>
+          <w:color w:val="ABB2BF"/>
+          <w:kern w:val="0"/>
+          <w:lang w:eastAsia="es-CO"/>
+          <w14:ligatures w14:val="none"/>
+        </w:rPr>
+        <w:t xml:space="preserve"> </w:t>
+      </w:r>
+      <w:proofErr w:type="spellStart"/>
+      <w:r>
+        <w:rPr>
+          <w:rFonts w:ascii="Consolas" w:eastAsia="Times New Roman" w:hAnsi="Consolas" w:cs="Times New Roman"/>
+          <w:i/>
+          <w:iCs/>
+          <w:color w:val="61AFEF"/>
+          <w:kern w:val="0"/>
+          <w:lang w:eastAsia="es-CO"/>
+          <w14:ligatures w14:val="none"/>
+        </w:rPr>
+        <w:t>getConnection</w:t>
+      </w:r>
+      <w:proofErr w:type="spellEnd"/>
+      <w:r>
+        <w:rPr>
+          <w:rFonts w:ascii="Consolas" w:eastAsia="Times New Roman" w:hAnsi="Consolas" w:cs="Times New Roman"/>
+          <w:color w:val="ABB2BF"/>
+          <w:kern w:val="0"/>
+          <w:lang w:eastAsia="es-CO"/>
+          <w14:ligatures w14:val="none"/>
+        </w:rPr>
+        <w:t>() {</w:t>
+      </w:r>
+    </w:p>
+    <w:p>
+      <w:pPr>
+        <w:shd w:val="clear" w:color="auto" w:fill="282C34"/>
+        <w:spacing w:after="0" w:line="330" w:lineRule="atLeast"/>
+        <w:ind w:left="360"/>
+        <w:rPr>
+          <w:rFonts w:ascii="Consolas" w:eastAsia="Times New Roman" w:hAnsi="Consolas" w:cs="Times New Roman"/>
+          <w:color w:val="ABB2BF"/>
+          <w:kern w:val="0"/>
+          <w:lang w:eastAsia="es-CO"/>
+          <w14:ligatures w14:val="none"/>
+        </w:rPr>
+      </w:pPr>
+      <w:r>
+        <w:rPr>
+          <w:rFonts w:ascii="Consolas" w:eastAsia="Times New Roman" w:hAnsi="Consolas" w:cs="Times New Roman"/>
+          <w:color w:val="ABB2BF"/>
+          <w:kern w:val="0"/>
+          <w:lang w:eastAsia="es-CO"/>
+          <w14:ligatures w14:val="none"/>
+        </w:rPr>
+        <w:t xml:space="preserve">        </w:t>
+      </w:r>
+      <w:r>
+        <w:rPr>
+          <w:rFonts w:ascii="Consolas" w:eastAsia="Times New Roman" w:hAnsi="Consolas" w:cs="Times New Roman"/>
+          <w:color w:val="D55FDE"/>
+          <w:kern w:val="0"/>
+          <w:lang w:eastAsia="es-CO"/>
+          <w14:ligatures w14:val="none"/>
+        </w:rPr>
+        <w:t>try</w:t>
+      </w:r>
+      <w:r>
+        <w:rPr>
+          <w:rFonts w:ascii="Consolas" w:eastAsia="Times New Roman" w:hAnsi="Consolas" w:cs="Times New Roman"/>
+          <w:color w:val="ABB2BF"/>
+          <w:kern w:val="0"/>
+          <w:lang w:eastAsia="es-CO"/>
+          <w14:ligatures w14:val="none"/>
+        </w:rPr>
+        <w:t xml:space="preserve"> {</w:t>
+      </w:r>
+    </w:p>
+    <w:p>
+      <w:pPr>
+        <w:shd w:val="clear" w:color="auto" w:fill="282C34"/>
+        <w:spacing w:after="0" w:line="330" w:lineRule="atLeast"/>
+        <w:ind w:left="360"/>
+        <w:rPr>
+          <w:rFonts w:ascii="Consolas" w:eastAsia="Times New Roman" w:hAnsi="Consolas" w:cs="Times New Roman"/>
+          <w:color w:val="ABB2BF"/>
+          <w:kern w:val="0"/>
+          <w:lang w:eastAsia="es-CO"/>
+          <w14:ligatures w14:val="none"/>
+        </w:rPr>
+      </w:pPr>
+      <w:r>
+        <w:rPr>
+          <w:rFonts w:ascii="Consolas" w:eastAsia="Times New Roman" w:hAnsi="Consolas" w:cs="Times New Roman"/>
+          <w:color w:val="ABB2BF"/>
+          <w:kern w:val="0"/>
+          <w:lang w:eastAsia="es-CO"/>
+          <w14:ligatures w14:val="none"/>
+        </w:rPr>
+        <w:t xml:space="preserve">            </w:t>
+      </w:r>
+      <w:r>
+        <w:rPr>
+          <w:rFonts w:ascii="Consolas" w:eastAsia="Times New Roman" w:hAnsi="Consolas" w:cs="Times New Roman"/>
+          <w:color w:val="EF596F"/>
+          <w:kern w:val="0"/>
+          <w:lang w:eastAsia="es-CO"/>
+          <w14:ligatures w14:val="none"/>
+        </w:rPr>
+        <w:t>$</w:t>
+      </w:r>
+      <w:proofErr w:type="spellStart"/>
+      <w:r>
+        <w:rPr>
+          <w:rFonts w:ascii="Consolas" w:eastAsia="Times New Roman" w:hAnsi="Consolas" w:cs="Times New Roman"/>
+          <w:color w:val="EF596F"/>
+          <w:kern w:val="0"/>
+          <w:lang w:eastAsia="es-CO"/>
+          <w14:ligatures w14:val="none"/>
+        </w:rPr>
+        <w:t>connection</w:t>
+      </w:r>
+      <w:proofErr w:type="spellEnd"/>
+      <w:r>
+        <w:rPr>
+          <w:rFonts w:ascii="Consolas" w:eastAsia="Times New Roman" w:hAnsi="Consolas" w:cs="Times New Roman"/>
+          <w:color w:val="ABB2BF"/>
+          <w:kern w:val="0"/>
+          <w:lang w:eastAsia="es-CO"/>
+          <w14:ligatures w14:val="none"/>
+        </w:rPr>
+        <w:t xml:space="preserve"> </w:t>
+      </w:r>
+      <w:r>
+        <w:rPr>
+          <w:rFonts w:ascii="Consolas" w:eastAsia="Times New Roman" w:hAnsi="Consolas" w:cs="Times New Roman"/>
+          <w:color w:val="2BBAC5"/>
+          <w:kern w:val="0"/>
+          <w:lang w:eastAsia="es-CO"/>
+          <w14:ligatures w14:val="none"/>
+        </w:rPr>
+        <w:t>=</w:t>
+      </w:r>
+      <w:r>
+        <w:rPr>
+          <w:rFonts w:ascii="Consolas" w:eastAsia="Times New Roman" w:hAnsi="Consolas" w:cs="Times New Roman"/>
+          <w:color w:val="ABB2BF"/>
+          <w:kern w:val="0"/>
+          <w:lang w:eastAsia="es-CO"/>
+          <w14:ligatures w14:val="none"/>
+        </w:rPr>
+        <w:t xml:space="preserve"> </w:t>
+      </w:r>
+      <w:r>
+        <w:rPr>
+          <w:rFonts w:ascii="Consolas" w:eastAsia="Times New Roman" w:hAnsi="Consolas" w:cs="Times New Roman"/>
+          <w:color w:val="D55FDE"/>
+          <w:kern w:val="0"/>
+          <w:lang w:eastAsia="es-CO"/>
+          <w14:ligatures w14:val="none"/>
+        </w:rPr>
+        <w:t>new</w:t>
+      </w:r>
+      <w:r>
+        <w:rPr>
+          <w:rFonts w:ascii="Consolas" w:eastAsia="Times New Roman" w:hAnsi="Consolas" w:cs="Times New Roman"/>
+          <w:color w:val="ABB2BF"/>
+          <w:kern w:val="0"/>
+          <w:lang w:eastAsia="es-CO"/>
+          <w14:ligatures w14:val="none"/>
+        </w:rPr>
+        <w:t xml:space="preserve"> </w:t>
+      </w:r>
+      <w:proofErr w:type="spellStart"/>
+      <w:r>
+        <w:rPr>
+          <w:rFonts w:ascii="Consolas" w:eastAsia="Times New Roman" w:hAnsi="Consolas" w:cs="Times New Roman"/>
+          <w:color w:val="E5C07B"/>
+          <w:kern w:val="0"/>
+          <w:lang w:eastAsia="es-CO"/>
+          <w14:ligatures w14:val="none"/>
+        </w:rPr>
+        <w:t>Connection</w:t>
+      </w:r>
+      <w:proofErr w:type="spellEnd"/>
+      <w:r>
+        <w:rPr>
+          <w:rFonts w:ascii="Consolas" w:eastAsia="Times New Roman" w:hAnsi="Consolas" w:cs="Times New Roman"/>
+          <w:color w:val="ABB2BF"/>
+          <w:kern w:val="0"/>
+          <w:lang w:eastAsia="es-CO"/>
+          <w14:ligatures w14:val="none"/>
+        </w:rPr>
+        <w:t>();</w:t>
+      </w:r>
+    </w:p>
+    <w:p>
+      <w:pPr>
+        <w:shd w:val="clear" w:color="auto" w:fill="282C34"/>
+        <w:spacing w:after="0" w:line="330" w:lineRule="atLeast"/>
+        <w:ind w:left="360"/>
+        <w:rPr>
+          <w:rFonts w:ascii="Consolas" w:eastAsia="Times New Roman" w:hAnsi="Consolas" w:cs="Times New Roman"/>
+          <w:color w:val="ABB2BF"/>
+          <w:kern w:val="0"/>
+          <w:lang w:val="en-US" w:eastAsia="es-CO"/>
+          <w14:ligatures w14:val="none"/>
+        </w:rPr>
+      </w:pPr>
+      <w:r>
+        <w:rPr>
+          <w:rFonts w:ascii="Consolas" w:eastAsia="Times New Roman" w:hAnsi="Consolas" w:cs="Times New Roman"/>
+          <w:color w:val="ABB2BF"/>
+          <w:kern w:val="0"/>
+          <w:lang w:val="en-US" w:eastAsia="es-CO"/>
+          <w14:ligatures w14:val="none"/>
+        </w:rPr>
+        <w:t xml:space="preserve">            </w:t>
+      </w:r>
+      <w:r>
+        <w:rPr>
+          <w:rFonts w:ascii="Consolas" w:eastAsia="Times New Roman" w:hAnsi="Consolas" w:cs="Times New Roman"/>
+          <w:color w:val="EF596F"/>
+          <w:kern w:val="0"/>
+          <w:lang w:val="en-US" w:eastAsia="es-CO"/>
+          <w14:ligatures w14:val="none"/>
+        </w:rPr>
+        <w:t>$connection</w:t>
+      </w:r>
+      <w:r>
+        <w:rPr>
+          <w:rFonts w:ascii="Consolas" w:eastAsia="Times New Roman" w:hAnsi="Consolas" w:cs="Times New Roman"/>
+          <w:color w:val="ABB2BF"/>
+          <w:kern w:val="0"/>
+          <w:lang w:val="en-US" w:eastAsia="es-CO"/>
+          <w14:ligatures w14:val="none"/>
+        </w:rPr>
+        <w:t>-&gt;</w:t>
+      </w:r>
+      <w:r>
+        <w:rPr>
+          <w:rFonts w:ascii="Consolas" w:eastAsia="Times New Roman" w:hAnsi="Consolas" w:cs="Times New Roman"/>
+          <w:color w:val="EF596F"/>
+          <w:kern w:val="0"/>
+          <w:lang w:val="en-US" w:eastAsia="es-CO"/>
+          <w14:ligatures w14:val="none"/>
+        </w:rPr>
+        <w:t>connect</w:t>
+      </w:r>
+      <w:r>
+        <w:rPr>
+          <w:rFonts w:ascii="Consolas" w:eastAsia="Times New Roman" w:hAnsi="Consolas" w:cs="Times New Roman"/>
+          <w:color w:val="ABB2BF"/>
+          <w:kern w:val="0"/>
+          <w:lang w:val="en-US" w:eastAsia="es-CO"/>
+          <w14:ligatures w14:val="none"/>
+        </w:rPr>
+        <w:t xml:space="preserve"> </w:t>
+      </w:r>
+      <w:r>
+        <w:rPr>
+          <w:rFonts w:ascii="Consolas" w:eastAsia="Times New Roman" w:hAnsi="Consolas" w:cs="Times New Roman"/>
+          <w:color w:val="2BBAC5"/>
+          <w:kern w:val="0"/>
+          <w:lang w:val="en-US" w:eastAsia="es-CO"/>
+          <w14:ligatures w14:val="none"/>
+        </w:rPr>
+        <w:t>=</w:t>
+      </w:r>
+      <w:r>
+        <w:rPr>
+          <w:rFonts w:ascii="Consolas" w:eastAsia="Times New Roman" w:hAnsi="Consolas" w:cs="Times New Roman"/>
+          <w:color w:val="ABB2BF"/>
+          <w:kern w:val="0"/>
+          <w:lang w:val="en-US" w:eastAsia="es-CO"/>
+          <w14:ligatures w14:val="none"/>
+        </w:rPr>
+        <w:t xml:space="preserve"> </w:t>
+      </w:r>
+      <w:r>
+        <w:rPr>
+          <w:rFonts w:ascii="Consolas" w:eastAsia="Times New Roman" w:hAnsi="Consolas" w:cs="Times New Roman"/>
+          <w:color w:val="D55FDE"/>
+          <w:kern w:val="0"/>
+          <w:lang w:val="en-US" w:eastAsia="es-CO"/>
+          <w14:ligatures w14:val="none"/>
+        </w:rPr>
+        <w:t>new</w:t>
+      </w:r>
+      <w:r>
+        <w:rPr>
+          <w:rFonts w:ascii="Consolas" w:eastAsia="Times New Roman" w:hAnsi="Consolas" w:cs="Times New Roman"/>
+          <w:color w:val="ABB2BF"/>
+          <w:kern w:val="0"/>
+          <w:lang w:val="en-US" w:eastAsia="es-CO"/>
+          <w14:ligatures w14:val="none"/>
+        </w:rPr>
+        <w:t xml:space="preserve"> </w:t>
+      </w:r>
+      <w:r>
+        <w:rPr>
+          <w:rFonts w:ascii="Consolas" w:eastAsia="Times New Roman" w:hAnsi="Consolas" w:cs="Times New Roman"/>
+          <w:color w:val="E5C07B"/>
+          <w:kern w:val="0"/>
+          <w:lang w:val="en-US" w:eastAsia="es-CO"/>
+          <w14:ligatures w14:val="none"/>
+        </w:rPr>
+        <w:t>PDO</w:t>
+      </w:r>
+      <w:r>
+        <w:rPr>
+          <w:rFonts w:ascii="Consolas" w:eastAsia="Times New Roman" w:hAnsi="Consolas" w:cs="Times New Roman"/>
+          <w:color w:val="ABB2BF"/>
+          <w:kern w:val="0"/>
+          <w:lang w:val="en-US" w:eastAsia="es-CO"/>
+          <w14:ligatures w14:val="none"/>
+        </w:rPr>
+        <w:t>(</w:t>
+      </w:r>
+      <w:r>
+        <w:rPr>
+          <w:rFonts w:ascii="Consolas" w:eastAsia="Times New Roman" w:hAnsi="Consolas" w:cs="Times New Roman"/>
+          <w:color w:val="89CA78"/>
+          <w:kern w:val="0"/>
+          <w:lang w:val="en-US" w:eastAsia="es-CO"/>
+          <w14:ligatures w14:val="none"/>
+        </w:rPr>
+        <w:t>"{</w:t>
+      </w:r>
+      <w:r>
+        <w:rPr>
+          <w:rFonts w:ascii="Consolas" w:eastAsia="Times New Roman" w:hAnsi="Consolas" w:cs="Times New Roman"/>
+          <w:color w:val="EF596F"/>
+          <w:kern w:val="0"/>
+          <w:lang w:val="en-US" w:eastAsia="es-CO"/>
+          <w14:ligatures w14:val="none"/>
+        </w:rPr>
+        <w:t>$connection</w:t>
+      </w:r>
+      <w:r>
+        <w:rPr>
+          <w:rFonts w:ascii="Consolas" w:eastAsia="Times New Roman" w:hAnsi="Consolas" w:cs="Times New Roman"/>
+          <w:color w:val="ABB2BF"/>
+          <w:kern w:val="0"/>
+          <w:lang w:val="en-US" w:eastAsia="es-CO"/>
+          <w14:ligatures w14:val="none"/>
+        </w:rPr>
+        <w:t>-&gt;</w:t>
+      </w:r>
+      <w:r>
+        <w:rPr>
+          <w:rFonts w:ascii="Consolas" w:eastAsia="Times New Roman" w:hAnsi="Consolas" w:cs="Times New Roman"/>
+          <w:color w:val="EF596F"/>
+          <w:kern w:val="0"/>
+          <w:lang w:val="en-US" w:eastAsia="es-CO"/>
+          <w14:ligatures w14:val="none"/>
+        </w:rPr>
+        <w:t>driver</w:t>
+      </w:r>
+      <w:r>
+        <w:rPr>
+          <w:rFonts w:ascii="Consolas" w:eastAsia="Times New Roman" w:hAnsi="Consolas" w:cs="Times New Roman"/>
+          <w:color w:val="89CA78"/>
+          <w:kern w:val="0"/>
+          <w:lang w:val="en-US" w:eastAsia="es-CO"/>
+          <w14:ligatures w14:val="none"/>
+        </w:rPr>
+        <w:t>}:host={</w:t>
+      </w:r>
+      <w:r>
+        <w:rPr>
+          <w:rFonts w:ascii="Consolas" w:eastAsia="Times New Roman" w:hAnsi="Consolas" w:cs="Times New Roman"/>
+          <w:color w:val="EF596F"/>
+          <w:kern w:val="0"/>
+          <w:lang w:val="en-US" w:eastAsia="es-CO"/>
+          <w14:ligatures w14:val="none"/>
+        </w:rPr>
+        <w:t>$connection</w:t>
+      </w:r>
+      <w:r>
+        <w:rPr>
+          <w:rFonts w:ascii="Consolas" w:eastAsia="Times New Roman" w:hAnsi="Consolas" w:cs="Times New Roman"/>
+          <w:color w:val="ABB2BF"/>
+          <w:kern w:val="0"/>
+          <w:lang w:val="en-US" w:eastAsia="es-CO"/>
+          <w14:ligatures w14:val="none"/>
+        </w:rPr>
+        <w:t>-&gt;</w:t>
+      </w:r>
+      <w:r>
+        <w:rPr>
+          <w:rFonts w:ascii="Consolas" w:eastAsia="Times New Roman" w:hAnsi="Consolas" w:cs="Times New Roman"/>
+          <w:color w:val="EF596F"/>
+          <w:kern w:val="0"/>
+          <w:lang w:val="en-US" w:eastAsia="es-CO"/>
+          <w14:ligatures w14:val="none"/>
+        </w:rPr>
+        <w:t>host</w:t>
+      </w:r>
+      <w:r>
+        <w:rPr>
+          <w:rFonts w:ascii="Consolas" w:eastAsia="Times New Roman" w:hAnsi="Consolas" w:cs="Times New Roman"/>
+          <w:color w:val="89CA78"/>
+          <w:kern w:val="0"/>
+          <w:lang w:val="en-US" w:eastAsia="es-CO"/>
+          <w14:ligatures w14:val="none"/>
+        </w:rPr>
+        <w:t>};port={</w:t>
+      </w:r>
+      <w:r>
+        <w:rPr>
+          <w:rFonts w:ascii="Consolas" w:eastAsia="Times New Roman" w:hAnsi="Consolas" w:cs="Times New Roman"/>
+          <w:color w:val="EF596F"/>
+          <w:kern w:val="0"/>
+          <w:lang w:val="en-US" w:eastAsia="es-CO"/>
+          <w14:ligatures w14:val="none"/>
+        </w:rPr>
+        <w:t>$connection</w:t>
+      </w:r>
+      <w:r>
+        <w:rPr>
+          <w:rFonts w:ascii="Consolas" w:eastAsia="Times New Roman" w:hAnsi="Consolas" w:cs="Times New Roman"/>
+          <w:color w:val="ABB2BF"/>
+          <w:kern w:val="0"/>
+          <w:lang w:val="en-US" w:eastAsia="es-CO"/>
+          <w14:ligatures w14:val="none"/>
+        </w:rPr>
+        <w:t>-&gt;</w:t>
+      </w:r>
+      <w:r>
+        <w:rPr>
+          <w:rFonts w:ascii="Consolas" w:eastAsia="Times New Roman" w:hAnsi="Consolas" w:cs="Times New Roman"/>
+          <w:color w:val="EF596F"/>
+          <w:kern w:val="0"/>
+          <w:lang w:val="en-US" w:eastAsia="es-CO"/>
+          <w14:ligatures w14:val="none"/>
+        </w:rPr>
+        <w:t>port</w:t>
+      </w:r>
+      <w:r>
+        <w:rPr>
+          <w:rFonts w:ascii="Consolas" w:eastAsia="Times New Roman" w:hAnsi="Consolas" w:cs="Times New Roman"/>
+          <w:color w:val="89CA78"/>
+          <w:kern w:val="0"/>
+          <w:lang w:val="en-US" w:eastAsia="es-CO"/>
+          <w14:ligatures w14:val="none"/>
+        </w:rPr>
+        <w:t>};dbname={</w:t>
+      </w:r>
+      <w:r>
+        <w:rPr>
+          <w:rFonts w:ascii="Consolas" w:eastAsia="Times New Roman" w:hAnsi="Consolas" w:cs="Times New Roman"/>
+          <w:color w:val="EF596F"/>
+          <w:kern w:val="0"/>
+          <w:lang w:val="en-US" w:eastAsia="es-CO"/>
+          <w14:ligatures w14:val="none"/>
+        </w:rPr>
+        <w:t>$connection</w:t>
+      </w:r>
+      <w:r>
+        <w:rPr>
+          <w:rFonts w:ascii="Consolas" w:eastAsia="Times New Roman" w:hAnsi="Consolas" w:cs="Times New Roman"/>
+          <w:color w:val="ABB2BF"/>
+          <w:kern w:val="0"/>
+          <w:lang w:val="en-US" w:eastAsia="es-CO"/>
+          <w14:ligatures w14:val="none"/>
+        </w:rPr>
+        <w:t>-&gt;</w:t>
+      </w:r>
+      <w:r>
+        <w:rPr>
+          <w:rFonts w:ascii="Consolas" w:eastAsia="Times New Roman" w:hAnsi="Consolas" w:cs="Times New Roman"/>
+          <w:color w:val="EF596F"/>
+          <w:kern w:val="0"/>
+          <w:lang w:val="en-US" w:eastAsia="es-CO"/>
+          <w14:ligatures w14:val="none"/>
+        </w:rPr>
+        <w:t>dbname</w:t>
+      </w:r>
+      <w:r>
+        <w:rPr>
+          <w:rFonts w:ascii="Consolas" w:eastAsia="Times New Roman" w:hAnsi="Consolas" w:cs="Times New Roman"/>
+          <w:color w:val="89CA78"/>
+          <w:kern w:val="0"/>
+          <w:lang w:val="en-US" w:eastAsia="es-CO"/>
+          <w14:ligatures w14:val="none"/>
+        </w:rPr>
+        <w:t>}"</w:t>
+      </w:r>
+      <w:r>
+        <w:rPr>
+          <w:rFonts w:ascii="Consolas" w:eastAsia="Times New Roman" w:hAnsi="Consolas" w:cs="Times New Roman"/>
+          <w:color w:val="ABB2BF"/>
+          <w:kern w:val="0"/>
+          <w:lang w:val="en-US" w:eastAsia="es-CO"/>
+          <w14:ligatures w14:val="none"/>
+        </w:rPr>
+        <w:t>,</w:t>
+      </w:r>
+      <w:r>
+        <w:rPr>
+          <w:rFonts w:ascii="Consolas" w:eastAsia="Times New Roman" w:hAnsi="Consolas" w:cs="Times New Roman"/>
+          <w:color w:val="EF596F"/>
+          <w:kern w:val="0"/>
+          <w:lang w:val="en-US" w:eastAsia="es-CO"/>
+          <w14:ligatures w14:val="none"/>
+        </w:rPr>
+        <w:t>$connection</w:t>
+      </w:r>
+      <w:r>
+        <w:rPr>
+          <w:rFonts w:ascii="Consolas" w:eastAsia="Times New Roman" w:hAnsi="Consolas" w:cs="Times New Roman"/>
+          <w:color w:val="ABB2BF"/>
+          <w:kern w:val="0"/>
+          <w:lang w:val="en-US" w:eastAsia="es-CO"/>
+          <w14:ligatures w14:val="none"/>
+        </w:rPr>
+        <w:t>-&gt;</w:t>
+      </w:r>
+      <w:r>
+        <w:rPr>
+          <w:rFonts w:ascii="Consolas" w:eastAsia="Times New Roman" w:hAnsi="Consolas" w:cs="Times New Roman"/>
+          <w:color w:val="EF596F"/>
+          <w:kern w:val="0"/>
+          <w:lang w:val="en-US" w:eastAsia="es-CO"/>
+          <w14:ligatures w14:val="none"/>
+        </w:rPr>
+        <w:t>user</w:t>
+      </w:r>
+      <w:r>
+        <w:rPr>
+          <w:rFonts w:ascii="Consolas" w:eastAsia="Times New Roman" w:hAnsi="Consolas" w:cs="Times New Roman"/>
+          <w:color w:val="ABB2BF"/>
+          <w:kern w:val="0"/>
+          <w:lang w:val="en-US" w:eastAsia="es-CO"/>
+          <w14:ligatures w14:val="none"/>
+        </w:rPr>
+        <w:t>,</w:t>
+      </w:r>
+      <w:r>
+        <w:rPr>
+          <w:rFonts w:ascii="Consolas" w:eastAsia="Times New Roman" w:hAnsi="Consolas" w:cs="Times New Roman"/>
+          <w:color w:val="EF596F"/>
+          <w:kern w:val="0"/>
+          <w:lang w:val="en-US" w:eastAsia="es-CO"/>
+          <w14:ligatures w14:val="none"/>
+        </w:rPr>
+        <w:t>$connection</w:t>
+      </w:r>
+      <w:r>
+        <w:rPr>
+          <w:rFonts w:ascii="Consolas" w:eastAsia="Times New Roman" w:hAnsi="Consolas" w:cs="Times New Roman"/>
+          <w:color w:val="ABB2BF"/>
+          <w:kern w:val="0"/>
+          <w:lang w:val="en-US" w:eastAsia="es-CO"/>
+          <w14:ligatures w14:val="none"/>
+        </w:rPr>
+        <w:t>-&gt;</w:t>
+      </w:r>
+      <w:r>
+        <w:rPr>
+          <w:rFonts w:ascii="Consolas" w:eastAsia="Times New Roman" w:hAnsi="Consolas" w:cs="Times New Roman"/>
+          <w:color w:val="EF596F"/>
+          <w:kern w:val="0"/>
+          <w:lang w:val="en-US" w:eastAsia="es-CO"/>
+          <w14:ligatures w14:val="none"/>
+        </w:rPr>
+        <w:t>password</w:t>
+      </w:r>
+      <w:r>
+        <w:rPr>
+          <w:rFonts w:ascii="Consolas" w:eastAsia="Times New Roman" w:hAnsi="Consolas" w:cs="Times New Roman"/>
+          <w:color w:val="ABB2BF"/>
+          <w:kern w:val="0"/>
+          <w:lang w:val="en-US" w:eastAsia="es-CO"/>
+          <w14:ligatures w14:val="none"/>
+        </w:rPr>
+        <w:t>);</w:t>
+      </w:r>
+    </w:p>
+    <w:p>
+      <w:pPr>
+        <w:shd w:val="clear" w:color="auto" w:fill="282C34"/>
+        <w:spacing w:after="0" w:line="330" w:lineRule="atLeast"/>
+        <w:ind w:left="360"/>
+        <w:rPr>
+          <w:rFonts w:ascii="Consolas" w:eastAsia="Times New Roman" w:hAnsi="Consolas" w:cs="Times New Roman"/>
+          <w:color w:val="ABB2BF"/>
+          <w:kern w:val="0"/>
+          <w:lang w:val="en-US" w:eastAsia="es-CO"/>
+          <w14:ligatures w14:val="none"/>
+        </w:rPr>
+      </w:pPr>
+      <w:r>
+        <w:rPr>
+          <w:rFonts w:ascii="Consolas" w:eastAsia="Times New Roman" w:hAnsi="Consolas" w:cs="Times New Roman"/>
+          <w:color w:val="ABB2BF"/>
+          <w:kern w:val="0"/>
+          <w:lang w:val="en-US" w:eastAsia="es-CO"/>
+          <w14:ligatures w14:val="none"/>
+        </w:rPr>
+        <w:t xml:space="preserve">            </w:t>
+      </w:r>
+      <w:r>
+        <w:rPr>
+          <w:rFonts w:ascii="Consolas" w:eastAsia="Times New Roman" w:hAnsi="Consolas" w:cs="Times New Roman"/>
+          <w:color w:val="EF596F"/>
+          <w:kern w:val="0"/>
+          <w:lang w:val="en-US" w:eastAsia="es-CO"/>
+          <w14:ligatures w14:val="none"/>
+        </w:rPr>
+        <w:t>$connection</w:t>
+      </w:r>
+      <w:r>
+        <w:rPr>
+          <w:rFonts w:ascii="Consolas" w:eastAsia="Times New Roman" w:hAnsi="Consolas" w:cs="Times New Roman"/>
+          <w:color w:val="ABB2BF"/>
+          <w:kern w:val="0"/>
+          <w:lang w:val="en-US" w:eastAsia="es-CO"/>
+          <w14:ligatures w14:val="none"/>
+        </w:rPr>
+        <w:t>-&gt;</w:t>
+      </w:r>
+      <w:r>
+        <w:rPr>
+          <w:rFonts w:ascii="Consolas" w:eastAsia="Times New Roman" w:hAnsi="Consolas" w:cs="Times New Roman"/>
+          <w:color w:val="EF596F"/>
+          <w:kern w:val="0"/>
+          <w:lang w:val="en-US" w:eastAsia="es-CO"/>
+          <w14:ligatures w14:val="none"/>
+        </w:rPr>
+        <w:t>connect</w:t>
+      </w:r>
+      <w:r>
+        <w:rPr>
+          <w:rFonts w:ascii="Consolas" w:eastAsia="Times New Roman" w:hAnsi="Consolas" w:cs="Times New Roman"/>
+          <w:color w:val="ABB2BF"/>
+          <w:kern w:val="0"/>
+          <w:lang w:val="en-US" w:eastAsia="es-CO"/>
+          <w14:ligatures w14:val="none"/>
+        </w:rPr>
+        <w:t>-&gt;</w:t>
+      </w:r>
+      <w:proofErr w:type="spellStart"/>
+      <w:r>
+        <w:rPr>
+          <w:rFonts w:ascii="Consolas" w:eastAsia="Times New Roman" w:hAnsi="Consolas" w:cs="Times New Roman"/>
+          <w:i/>
+          <w:iCs/>
+          <w:color w:val="61AFEF"/>
+          <w:kern w:val="0"/>
+          <w:lang w:val="en-US" w:eastAsia="es-CO"/>
+          <w14:ligatures w14:val="none"/>
+        </w:rPr>
+        <w:t>setAttribute</w:t>
+      </w:r>
+      <w:proofErr w:type="spellEnd"/>
+      <w:r>
+        <w:rPr>
+          <w:rFonts w:ascii="Consolas" w:eastAsia="Times New Roman" w:hAnsi="Consolas" w:cs="Times New Roman"/>
+          <w:color w:val="ABB2BF"/>
+          <w:kern w:val="0"/>
+          <w:lang w:val="en-US" w:eastAsia="es-CO"/>
+          <w14:ligatures w14:val="none"/>
+        </w:rPr>
+        <w:t>(</w:t>
+      </w:r>
+      <w:r>
+        <w:rPr>
+          <w:rFonts w:ascii="Consolas" w:eastAsia="Times New Roman" w:hAnsi="Consolas" w:cs="Times New Roman"/>
+          <w:color w:val="E5C07B"/>
+          <w:kern w:val="0"/>
+          <w:lang w:val="en-US" w:eastAsia="es-CO"/>
+          <w14:ligatures w14:val="none"/>
+        </w:rPr>
+        <w:t>PDO</w:t>
+      </w:r>
+      <w:r>
+        <w:rPr>
+          <w:rFonts w:ascii="Consolas" w:eastAsia="Times New Roman" w:hAnsi="Consolas" w:cs="Times New Roman"/>
+          <w:color w:val="ABB2BF"/>
+          <w:kern w:val="0"/>
+          <w:lang w:val="en-US" w:eastAsia="es-CO"/>
+          <w14:ligatures w14:val="none"/>
+        </w:rPr>
+        <w:t>::</w:t>
+      </w:r>
+      <w:r>
+        <w:rPr>
+          <w:rFonts w:ascii="Consolas" w:eastAsia="Times New Roman" w:hAnsi="Consolas" w:cs="Times New Roman"/>
+          <w:color w:val="D19A66"/>
+          <w:kern w:val="0"/>
+          <w:lang w:val="en-US" w:eastAsia="es-CO"/>
+          <w14:ligatures w14:val="none"/>
+        </w:rPr>
+        <w:t>ATTR_ERRMODE</w:t>
+      </w:r>
+      <w:r>
+        <w:rPr>
+          <w:rFonts w:ascii="Consolas" w:eastAsia="Times New Roman" w:hAnsi="Consolas" w:cs="Times New Roman"/>
+          <w:color w:val="ABB2BF"/>
+          <w:kern w:val="0"/>
+          <w:lang w:val="en-US" w:eastAsia="es-CO"/>
+          <w14:ligatures w14:val="none"/>
+        </w:rPr>
+        <w:t xml:space="preserve">, </w:t>
+      </w:r>
+      <w:r>
+        <w:rPr>
+          <w:rFonts w:ascii="Consolas" w:eastAsia="Times New Roman" w:hAnsi="Consolas" w:cs="Times New Roman"/>
+          <w:color w:val="E5C07B"/>
+          <w:kern w:val="0"/>
+          <w:lang w:val="en-US" w:eastAsia="es-CO"/>
+          <w14:ligatures w14:val="none"/>
+        </w:rPr>
+        <w:t>PDO</w:t>
+      </w:r>
+      <w:r>
+        <w:rPr>
+          <w:rFonts w:ascii="Consolas" w:eastAsia="Times New Roman" w:hAnsi="Consolas" w:cs="Times New Roman"/>
+          <w:color w:val="ABB2BF"/>
+          <w:kern w:val="0"/>
+          <w:lang w:val="en-US" w:eastAsia="es-CO"/>
+          <w14:ligatures w14:val="none"/>
+        </w:rPr>
+        <w:t>::</w:t>
+      </w:r>
+      <w:r>
+        <w:rPr>
+          <w:rFonts w:ascii="Consolas" w:eastAsia="Times New Roman" w:hAnsi="Consolas" w:cs="Times New Roman"/>
+          <w:color w:val="D19A66"/>
+          <w:kern w:val="0"/>
+          <w:lang w:val="en-US" w:eastAsia="es-CO"/>
+          <w14:ligatures w14:val="none"/>
+        </w:rPr>
+        <w:t>ERRMODE_EXCEPTION</w:t>
+      </w:r>
+      <w:r>
+        <w:rPr>
+          <w:rFonts w:ascii="Consolas" w:eastAsia="Times New Roman" w:hAnsi="Consolas" w:cs="Times New Roman"/>
+          <w:color w:val="ABB2BF"/>
+          <w:kern w:val="0"/>
+          <w:lang w:val="en-US" w:eastAsia="es-CO"/>
+          <w14:ligatures w14:val="none"/>
+        </w:rPr>
+        <w:t>);</w:t>
+      </w:r>
+    </w:p>
+    <w:p>
+      <w:pPr>
+        <w:shd w:val="clear" w:color="auto" w:fill="282C34"/>
+        <w:spacing w:after="0" w:line="330" w:lineRule="atLeast"/>
+        <w:ind w:left="360"/>
+        <w:rPr>
+          <w:rFonts w:ascii="Consolas" w:eastAsia="Times New Roman" w:hAnsi="Consolas" w:cs="Times New Roman"/>
+          <w:color w:val="ABB2BF"/>
+          <w:kern w:val="0"/>
+          <w:lang w:eastAsia="es-CO"/>
+          <w14:ligatures w14:val="none"/>
+        </w:rPr>
+      </w:pPr>
+      <w:r>
+        <w:rPr>
+          <w:rFonts w:ascii="Consolas" w:eastAsia="Times New Roman" w:hAnsi="Consolas" w:cs="Times New Roman"/>
+          <w:color w:val="ABB2BF"/>
+          <w:kern w:val="0"/>
+          <w:lang w:val="en-US" w:eastAsia="es-CO"/>
+          <w14:ligatures w14:val="none"/>
+        </w:rPr>
+        <w:t xml:space="preserve">            </w:t>
+      </w:r>
+      <w:r>
+        <w:rPr>
+          <w:rFonts w:ascii="Consolas" w:eastAsia="Times New Roman" w:hAnsi="Consolas" w:cs="Times New Roman"/>
+          <w:color w:val="2BBAC5"/>
+          <w:kern w:val="0"/>
+          <w:lang w:eastAsia="es-CO"/>
+          <w14:ligatures w14:val="none"/>
+        </w:rPr>
+        <w:t>echo</w:t>
+      </w:r>
+      <w:r>
+        <w:rPr>
+          <w:rFonts w:ascii="Consolas" w:eastAsia="Times New Roman" w:hAnsi="Consolas" w:cs="Times New Roman"/>
+          <w:color w:val="ABB2BF"/>
+          <w:kern w:val="0"/>
+          <w:lang w:eastAsia="es-CO"/>
+          <w14:ligatures w14:val="none"/>
+        </w:rPr>
+        <w:t xml:space="preserve"> </w:t>
+      </w:r>
+      <w:r>
+        <w:rPr>
+          <w:rFonts w:ascii="Consolas" w:eastAsia="Times New Roman" w:hAnsi="Consolas" w:cs="Times New Roman"/>
+          <w:color w:val="89CA78"/>
+          <w:kern w:val="0"/>
+          <w:lang w:eastAsia="es-CO"/>
+          <w14:ligatures w14:val="none"/>
+        </w:rPr>
+        <w:t>"Conectado a la BD"</w:t>
+      </w:r>
+      <w:r>
+        <w:rPr>
+          <w:rFonts w:ascii="Consolas" w:eastAsia="Times New Roman" w:hAnsi="Consolas" w:cs="Times New Roman"/>
+          <w:color w:val="ABB2BF"/>
+          <w:kern w:val="0"/>
+          <w:lang w:eastAsia="es-CO"/>
+          <w14:ligatures w14:val="none"/>
+        </w:rPr>
+        <w:t>;</w:t>
+      </w:r>
+    </w:p>
+    <w:p>
+      <w:pPr>
+        <w:shd w:val="clear" w:color="auto" w:fill="282C34"/>
+        <w:spacing w:after="0" w:line="330" w:lineRule="atLeast"/>
+        <w:ind w:left="360"/>
+        <w:rPr>
+          <w:rFonts w:ascii="Consolas" w:eastAsia="Times New Roman" w:hAnsi="Consolas" w:cs="Times New Roman"/>
+          <w:color w:val="ABB2BF"/>
+          <w:kern w:val="0"/>
+          <w:lang w:eastAsia="es-CO"/>
+          <w14:ligatures w14:val="none"/>
+        </w:rPr>
+      </w:pPr>
+      <w:r>
+        <w:rPr>
+          <w:rFonts w:ascii="Consolas" w:eastAsia="Times New Roman" w:hAnsi="Consolas" w:cs="Times New Roman"/>
+          <w:color w:val="ABB2BF"/>
+          <w:kern w:val="0"/>
+          <w:lang w:eastAsia="es-CO"/>
+          <w14:ligatures w14:val="none"/>
+        </w:rPr>
+        <w:t xml:space="preserve">            </w:t>
+      </w:r>
+      <w:proofErr w:type="spellStart"/>
+      <w:r>
+        <w:rPr>
+          <w:rFonts w:ascii="Consolas" w:eastAsia="Times New Roman" w:hAnsi="Consolas" w:cs="Times New Roman"/>
+          <w:color w:val="D55FDE"/>
+          <w:kern w:val="0"/>
+          <w:lang w:eastAsia="es-CO"/>
+          <w14:ligatures w14:val="none"/>
+        </w:rPr>
+        <w:t>return</w:t>
+      </w:r>
+      <w:proofErr w:type="spellEnd"/>
+      <w:r>
+        <w:rPr>
+          <w:rFonts w:ascii="Consolas" w:eastAsia="Times New Roman" w:hAnsi="Consolas" w:cs="Times New Roman"/>
+          <w:color w:val="ABB2BF"/>
+          <w:kern w:val="0"/>
+          <w:lang w:eastAsia="es-CO"/>
+          <w14:ligatures w14:val="none"/>
+        </w:rPr>
+        <w:t xml:space="preserve"> </w:t>
+      </w:r>
+      <w:r>
+        <w:rPr>
+          <w:rFonts w:ascii="Consolas" w:eastAsia="Times New Roman" w:hAnsi="Consolas" w:cs="Times New Roman"/>
+          <w:color w:val="EF596F"/>
+          <w:kern w:val="0"/>
+          <w:lang w:eastAsia="es-CO"/>
+          <w14:ligatures w14:val="none"/>
+        </w:rPr>
+        <w:t>$</w:t>
+      </w:r>
+      <w:proofErr w:type="spellStart"/>
+      <w:r>
+        <w:rPr>
+          <w:rFonts w:ascii="Consolas" w:eastAsia="Times New Roman" w:hAnsi="Consolas" w:cs="Times New Roman"/>
+          <w:color w:val="EF596F"/>
+          <w:kern w:val="0"/>
+          <w:lang w:eastAsia="es-CO"/>
+          <w14:ligatures w14:val="none"/>
+        </w:rPr>
+        <w:t>connection</w:t>
+      </w:r>
+      <w:proofErr w:type="spellEnd"/>
+      <w:r>
+        <w:rPr>
+          <w:rFonts w:ascii="Consolas" w:eastAsia="Times New Roman" w:hAnsi="Consolas" w:cs="Times New Roman"/>
+          <w:color w:val="ABB2BF"/>
+          <w:kern w:val="0"/>
+          <w:lang w:eastAsia="es-CO"/>
+          <w14:ligatures w14:val="none"/>
+        </w:rPr>
+        <w:t>-&gt;</w:t>
+      </w:r>
+      <w:proofErr w:type="spellStart"/>
+      <w:r>
+        <w:rPr>
+          <w:rFonts w:ascii="Consolas" w:eastAsia="Times New Roman" w:hAnsi="Consolas" w:cs="Times New Roman"/>
+          <w:color w:val="EF596F"/>
+          <w:kern w:val="0"/>
+          <w:lang w:eastAsia="es-CO"/>
+          <w14:ligatures w14:val="none"/>
+        </w:rPr>
+        <w:t>connect</w:t>
+      </w:r>
+      <w:proofErr w:type="spellEnd"/>
+      <w:r>
+        <w:rPr>
+          <w:rFonts w:ascii="Consolas" w:eastAsia="Times New Roman" w:hAnsi="Consolas" w:cs="Times New Roman"/>
+          <w:color w:val="ABB2BF"/>
+          <w:kern w:val="0"/>
+          <w:lang w:eastAsia="es-CO"/>
+          <w14:ligatures w14:val="none"/>
+        </w:rPr>
+        <w:t>;</w:t>
+      </w:r>
+    </w:p>
+    <w:p>
+      <w:pPr>
+        <w:shd w:val="clear" w:color="auto" w:fill="282C34"/>
+        <w:spacing w:after="0" w:line="330" w:lineRule="atLeast"/>
+        <w:ind w:left="360"/>
+        <w:rPr>
+          <w:rFonts w:ascii="Consolas" w:eastAsia="Times New Roman" w:hAnsi="Consolas" w:cs="Times New Roman"/>
+          <w:color w:val="ABB2BF"/>
+          <w:kern w:val="0"/>
+          <w:lang w:eastAsia="es-CO"/>
+          <w14:ligatures w14:val="none"/>
+        </w:rPr>
+      </w:pPr>
+      <w:r>
+        <w:rPr>
+          <w:rFonts w:ascii="Consolas" w:eastAsia="Times New Roman" w:hAnsi="Consolas" w:cs="Times New Roman"/>
+          <w:color w:val="ABB2BF"/>
+          <w:kern w:val="0"/>
+          <w:lang w:eastAsia="es-CO"/>
+          <w14:ligatures w14:val="none"/>
+        </w:rPr>
+        <w:t xml:space="preserve">        } </w:t>
+      </w:r>
+      <w:r>
+        <w:rPr>
+          <w:rFonts w:ascii="Consolas" w:eastAsia="Times New Roman" w:hAnsi="Consolas" w:cs="Times New Roman"/>
+          <w:color w:val="D55FDE"/>
+          <w:kern w:val="0"/>
+          <w:lang w:eastAsia="es-CO"/>
+          <w14:ligatures w14:val="none"/>
+        </w:rPr>
+        <w:t>catch</w:t>
+      </w:r>
+      <w:r>
+        <w:rPr>
+          <w:rFonts w:ascii="Consolas" w:eastAsia="Times New Roman" w:hAnsi="Consolas" w:cs="Times New Roman"/>
+          <w:color w:val="ABB2BF"/>
+          <w:kern w:val="0"/>
+          <w:lang w:eastAsia="es-CO"/>
+          <w14:ligatures w14:val="none"/>
+        </w:rPr>
+        <w:t xml:space="preserve"> (</w:t>
+      </w:r>
+      <w:proofErr w:type="spellStart"/>
+      <w:r>
+        <w:rPr>
+          <w:rFonts w:ascii="Consolas" w:eastAsia="Times New Roman" w:hAnsi="Consolas" w:cs="Times New Roman"/>
+          <w:color w:val="E5C07B"/>
+          <w:kern w:val="0"/>
+          <w:lang w:eastAsia="es-CO"/>
+          <w14:ligatures w14:val="none"/>
+        </w:rPr>
+        <w:t>PDOException</w:t>
+      </w:r>
+      <w:proofErr w:type="spellEnd"/>
+      <w:r>
+        <w:rPr>
+          <w:rFonts w:ascii="Consolas" w:eastAsia="Times New Roman" w:hAnsi="Consolas" w:cs="Times New Roman"/>
+          <w:color w:val="ABB2BF"/>
+          <w:kern w:val="0"/>
+          <w:lang w:eastAsia="es-CO"/>
+          <w14:ligatures w14:val="none"/>
+        </w:rPr>
+        <w:t xml:space="preserve"> </w:t>
+      </w:r>
+      <w:r>
+        <w:rPr>
+          <w:rFonts w:ascii="Consolas" w:eastAsia="Times New Roman" w:hAnsi="Consolas" w:cs="Times New Roman"/>
+          <w:color w:val="EF596F"/>
+          <w:kern w:val="0"/>
+          <w:lang w:eastAsia="es-CO"/>
+          <w14:ligatures w14:val="none"/>
+        </w:rPr>
+        <w:t>$e</w:t>
+      </w:r>
+      <w:r>
+        <w:rPr>
+          <w:rFonts w:ascii="Consolas" w:eastAsia="Times New Roman" w:hAnsi="Consolas" w:cs="Times New Roman"/>
+          <w:color w:val="ABB2BF"/>
+          <w:kern w:val="0"/>
+          <w:lang w:eastAsia="es-CO"/>
+          <w14:ligatures w14:val="none"/>
+        </w:rPr>
+        <w:t>) {</w:t>
+      </w:r>
+    </w:p>
+    <w:p>
+      <w:pPr>
+        <w:shd w:val="clear" w:color="auto" w:fill="282C34"/>
+        <w:spacing w:after="0" w:line="330" w:lineRule="atLeast"/>
+        <w:ind w:left="360"/>
+        <w:rPr>
+          <w:rFonts w:ascii="Consolas" w:eastAsia="Times New Roman" w:hAnsi="Consolas" w:cs="Times New Roman"/>
+          <w:color w:val="ABB2BF"/>
+          <w:kern w:val="0"/>
+          <w:lang w:eastAsia="es-CO"/>
+          <w14:ligatures w14:val="none"/>
+        </w:rPr>
+      </w:pPr>
+      <w:r>
+        <w:rPr>
+          <w:rFonts w:ascii="Consolas" w:eastAsia="Times New Roman" w:hAnsi="Consolas" w:cs="Times New Roman"/>
+          <w:color w:val="ABB2BF"/>
+          <w:kern w:val="0"/>
+          <w:lang w:eastAsia="es-CO"/>
+          <w14:ligatures w14:val="none"/>
+        </w:rPr>
+        <w:t xml:space="preserve">            </w:t>
+      </w:r>
+      <w:r>
+        <w:rPr>
+          <w:rFonts w:ascii="Consolas" w:eastAsia="Times New Roman" w:hAnsi="Consolas" w:cs="Times New Roman"/>
+          <w:color w:val="2BBAC5"/>
+          <w:kern w:val="0"/>
+          <w:lang w:eastAsia="es-CO"/>
+          <w14:ligatures w14:val="none"/>
+        </w:rPr>
+        <w:t>echo</w:t>
+      </w:r>
+      <w:r>
+        <w:rPr>
+          <w:rFonts w:ascii="Consolas" w:eastAsia="Times New Roman" w:hAnsi="Consolas" w:cs="Times New Roman"/>
+          <w:color w:val="ABB2BF"/>
+          <w:kern w:val="0"/>
+          <w:lang w:eastAsia="es-CO"/>
+          <w14:ligatures w14:val="none"/>
+        </w:rPr>
+        <w:t xml:space="preserve"> </w:t>
+      </w:r>
+      <w:r>
+        <w:rPr>
+          <w:rFonts w:ascii="Consolas" w:eastAsia="Times New Roman" w:hAnsi="Consolas" w:cs="Times New Roman"/>
+          <w:color w:val="89CA78"/>
+          <w:kern w:val="0"/>
+          <w:lang w:eastAsia="es-CO"/>
+          <w14:ligatures w14:val="none"/>
+        </w:rPr>
+        <w:t>"Error: "</w:t>
+      </w:r>
+      <w:r>
+        <w:rPr>
+          <w:rFonts w:ascii="Consolas" w:eastAsia="Times New Roman" w:hAnsi="Consolas" w:cs="Times New Roman"/>
+          <w:color w:val="ABB2BF"/>
+          <w:kern w:val="0"/>
+          <w:lang w:eastAsia="es-CO"/>
+          <w14:ligatures w14:val="none"/>
+        </w:rPr>
+        <w:t>.</w:t>
+      </w:r>
+      <w:r>
+        <w:rPr>
+          <w:rFonts w:ascii="Consolas" w:eastAsia="Times New Roman" w:hAnsi="Consolas" w:cs="Times New Roman"/>
+          <w:color w:val="EF596F"/>
+          <w:kern w:val="0"/>
+          <w:lang w:eastAsia="es-CO"/>
+          <w14:ligatures w14:val="none"/>
+        </w:rPr>
+        <w:t>$e</w:t>
+      </w:r>
+      <w:r>
+        <w:rPr>
+          <w:rFonts w:ascii="Consolas" w:eastAsia="Times New Roman" w:hAnsi="Consolas" w:cs="Times New Roman"/>
+          <w:color w:val="ABB2BF"/>
+          <w:kern w:val="0"/>
+          <w:lang w:eastAsia="es-CO"/>
+          <w14:ligatures w14:val="none"/>
+        </w:rPr>
+        <w:t>-&gt;</w:t>
+      </w:r>
+      <w:proofErr w:type="spellStart"/>
+      <w:r>
+        <w:rPr>
+          <w:rFonts w:ascii="Consolas" w:eastAsia="Times New Roman" w:hAnsi="Consolas" w:cs="Times New Roman"/>
+          <w:i/>
+          <w:iCs/>
+          <w:color w:val="61AFEF"/>
+          <w:kern w:val="0"/>
+          <w:lang w:eastAsia="es-CO"/>
+          <w14:ligatures w14:val="none"/>
+        </w:rPr>
+        <w:t>getMessage</w:t>
+      </w:r>
+      <w:proofErr w:type="spellEnd"/>
+      <w:r>
+        <w:rPr>
+          <w:rFonts w:ascii="Consolas" w:eastAsia="Times New Roman" w:hAnsi="Consolas" w:cs="Times New Roman"/>
+          <w:color w:val="ABB2BF"/>
+          <w:kern w:val="0"/>
+          <w:lang w:eastAsia="es-CO"/>
+          <w14:ligatures w14:val="none"/>
+        </w:rPr>
+        <w:t>();</w:t>
+      </w:r>
+    </w:p>
+    <w:p>
+      <w:pPr>
+        <w:shd w:val="clear" w:color="auto" w:fill="282C34"/>
+        <w:spacing w:after="0" w:line="330" w:lineRule="atLeast"/>
+        <w:ind w:left="360"/>
+        <w:rPr>
+          <w:rFonts w:ascii="Consolas" w:eastAsia="Times New Roman" w:hAnsi="Consolas" w:cs="Times New Roman"/>
+          <w:color w:val="ABB2BF"/>
+          <w:kern w:val="0"/>
+          <w:lang w:eastAsia="es-CO"/>
+          <w14:ligatures w14:val="none"/>
+        </w:rPr>
+      </w:pPr>
+      <w:r>
+        <w:rPr>
+          <w:rFonts w:ascii="Consolas" w:eastAsia="Times New Roman" w:hAnsi="Consolas" w:cs="Times New Roman"/>
+          <w:color w:val="ABB2BF"/>
+          <w:kern w:val="0"/>
+          <w:lang w:eastAsia="es-CO"/>
+          <w14:ligatures w14:val="none"/>
+        </w:rPr>
+        <w:t>        }</w:t>
+      </w:r>
+    </w:p>
+    <w:p>
+      <w:pPr>
+        <w:shd w:val="clear" w:color="auto" w:fill="282C34"/>
+        <w:spacing w:after="0" w:line="330" w:lineRule="atLeast"/>
+        <w:ind w:left="360"/>
+        <w:rPr>
+          <w:rFonts w:ascii="Consolas" w:eastAsia="Times New Roman" w:hAnsi="Consolas" w:cs="Times New Roman"/>
+          <w:color w:val="ABB2BF"/>
+          <w:kern w:val="0"/>
+          <w:lang w:eastAsia="es-CO"/>
+          <w14:ligatures w14:val="none"/>
+        </w:rPr>
+      </w:pPr>
+      <w:r>
+        <w:rPr>
+          <w:rFonts w:ascii="Consolas" w:eastAsia="Times New Roman" w:hAnsi="Consolas" w:cs="Times New Roman"/>
+          <w:color w:val="ABB2BF"/>
+          <w:kern w:val="0"/>
+          <w:lang w:eastAsia="es-CO"/>
+          <w14:ligatures w14:val="none"/>
+        </w:rPr>
+        <w:t>    }</w:t>
+      </w:r>
+    </w:p>
+    <w:p>
+      <w:pPr>
+        <w:shd w:val="clear" w:color="auto" w:fill="282C34"/>
+        <w:spacing w:after="0" w:line="330" w:lineRule="atLeast"/>
+        <w:ind w:left="360"/>
+        <w:rPr>
+          <w:rFonts w:ascii="Consolas" w:eastAsia="Times New Roman" w:hAnsi="Consolas" w:cs="Times New Roman"/>
+          <w:color w:val="ABB2BF"/>
+          <w:kern w:val="0"/>
+          <w:lang w:eastAsia="es-CO"/>
+          <w14:ligatures w14:val="none"/>
+        </w:rPr>
+      </w:pPr>
+    </w:p>
+    <w:p>
+      <w:pPr>
+        <w:shd w:val="clear" w:color="auto" w:fill="282C34"/>
+        <w:spacing w:after="0" w:line="330" w:lineRule="atLeast"/>
+        <w:ind w:left="360"/>
+        <w:rPr>
+          <w:rFonts w:ascii="Consolas" w:eastAsia="Times New Roman" w:hAnsi="Consolas" w:cs="Times New Roman"/>
+          <w:color w:val="ABB2BF"/>
+          <w:kern w:val="0"/>
+          <w:lang w:eastAsia="es-CO"/>
+          <w14:ligatures w14:val="none"/>
+        </w:rPr>
+      </w:pPr>
+      <w:r>
+        <w:rPr>
+          <w:rFonts w:ascii="Consolas" w:eastAsia="Times New Roman" w:hAnsi="Consolas" w:cs="Times New Roman"/>
+          <w:color w:val="ABB2BF"/>
+          <w:kern w:val="0"/>
+          <w:lang w:eastAsia="es-CO"/>
+          <w14:ligatures w14:val="none"/>
+        </w:rPr>
+        <w:t>}</w:t>
+      </w:r>
+    </w:p>
+    <w:p>
+      <w:pPr>
+        <w:shd w:val="clear" w:color="auto" w:fill="282C34"/>
+        <w:spacing w:after="0" w:line="330" w:lineRule="atLeast"/>
+        <w:ind w:left="360"/>
+        <w:rPr>
+          <w:rFonts w:ascii="Consolas" w:eastAsia="Times New Roman" w:hAnsi="Consolas" w:cs="Times New Roman"/>
+          <w:color w:val="ABB2BF"/>
+          <w:kern w:val="0"/>
+          <w:lang w:eastAsia="es-CO"/>
+          <w14:ligatures w14:val="none"/>
+        </w:rPr>
+      </w:pPr>
+      <w:proofErr w:type="spellStart"/>
+      <w:r>
+        <w:rPr>
+          <w:rFonts w:ascii="Consolas" w:eastAsia="Times New Roman" w:hAnsi="Consolas" w:cs="Times New Roman"/>
+          <w:color w:val="E5C07B"/>
+          <w:kern w:val="0"/>
+          <w:lang w:eastAsia="es-CO"/>
+          <w14:ligatures w14:val="none"/>
+        </w:rPr>
+        <w:t>Connection</w:t>
+      </w:r>
+      <w:proofErr w:type="spellEnd"/>
+      <w:r>
+        <w:rPr>
+          <w:rFonts w:ascii="Consolas" w:eastAsia="Times New Roman" w:hAnsi="Consolas" w:cs="Times New Roman"/>
+          <w:color w:val="ABB2BF"/>
+          <w:kern w:val="0"/>
+          <w:lang w:eastAsia="es-CO"/>
+          <w14:ligatures w14:val="none"/>
+        </w:rPr>
+        <w:t>::</w:t>
+      </w:r>
+      <w:proofErr w:type="spellStart"/>
+      <w:r>
+        <w:rPr>
+          <w:rFonts w:ascii="Consolas" w:eastAsia="Times New Roman" w:hAnsi="Consolas" w:cs="Times New Roman"/>
+          <w:i/>
+          <w:iCs/>
+          <w:color w:val="61AFEF"/>
+          <w:kern w:val="0"/>
+          <w:lang w:eastAsia="es-CO"/>
+          <w14:ligatures w14:val="none"/>
+        </w:rPr>
+        <w:t>getConnection</w:t>
+      </w:r>
+      <w:proofErr w:type="spellEnd"/>
+      <w:r>
+        <w:rPr>
+          <w:rFonts w:ascii="Consolas" w:eastAsia="Times New Roman" w:hAnsi="Consolas" w:cs="Times New Roman"/>
+          <w:color w:val="ABB2BF"/>
+          <w:kern w:val="0"/>
+          <w:lang w:eastAsia="es-CO"/>
+          <w14:ligatures w14:val="none"/>
+        </w:rPr>
+        <w:t>();</w:t>
+      </w:r>
+    </w:p>
+    <w:p>
+      <w:pPr>
+        <w:pStyle w:val="Prrafodelista"/>
+        <w:rPr>
+          <w:lang w:val="es-ES"/>
+        </w:rPr>
+      </w:pPr>
+    </w:p>
+    <w:p>
+      <w:pPr>
+        <w:pStyle w:val="Prrafodelista"/>
+        <w:rPr>
+          <w:lang w:val="es-ES"/>
+        </w:rPr>
+      </w:pPr>
+    </w:p>
+    <w:p>
+      <w:pPr>
+        <w:pStyle w:val="Prrafodelista"/>
+        <w:rPr>
+          <w:lang w:val="es-ES"/>
+        </w:rPr>
+      </w:pPr>
+    </w:p>
+    <w:p>
+      <w:pPr>
+        <w:pStyle w:val="Prrafodelista"/>
+        <w:numPr>
+          <w:ilvl w:val="0"/>
+          <w:numId w:val="8"/>
+        </w:numPr>
+        <w:rPr>
+          <w:lang w:val="es-ES"/>
+        </w:rPr>
+      </w:pPr>
+      <w:r>
+        <w:rPr>
+          <w:lang w:val="es-ES"/>
+        </w:rPr>
+        <w:lastRenderedPageBreak/>
+        <w:t>Abrir el navegador y escribir la siguiente url:</w:t>
+      </w:r>
+    </w:p>
+    <w:p>
+      <w:pPr>
+        <w:pStyle w:val="Prrafodelista"/>
+        <w:rPr>
+          <w:b/>
+          <w:bCs/>
+        </w:rPr>
+      </w:pPr>
+      <w:hyperlink r:id="rId17" w:history="1">
+        <w:r>
+          <w:rPr>
+            <w:rStyle w:val="Hipervnculo"/>
+          </w:rPr>
+          <w:t>http://localhost/soccerapp/config/Connection.php</w:t>
+        </w:r>
+      </w:hyperlink>
+      <w:r>
+        <w:t xml:space="preserve"> , si</w:t>
+      </w:r>
+      <w:r>
+        <w:t xml:space="preserve"> no existen errores, debe de salir </w:t>
+      </w:r>
+      <w:r>
+        <w:rPr>
+          <w:b/>
+          <w:bCs/>
+        </w:rPr>
+        <w:t>“Conectado a la BD”.</w:t>
+      </w:r>
+    </w:p>
+    <w:p>
+      <w:pPr>
+        <w:pStyle w:val="Prrafodelista"/>
+        <w:numPr>
+          <w:ilvl w:val="0"/>
+          <w:numId w:val="8"/>
+        </w:numPr>
+      </w:pPr>
+      <w:r>
+        <w:t xml:space="preserve">En el mismo archivo </w:t>
+      </w:r>
+      <w:proofErr w:type="spellStart"/>
+      <w:r>
+        <w:rPr>
+          <w:b/>
+          <w:bCs/>
+        </w:rPr>
+        <w:t>Connection.php</w:t>
+      </w:r>
+      <w:proofErr w:type="spellEnd"/>
+      <w:r>
+        <w:rPr>
+          <w:b/>
+          <w:bCs/>
+        </w:rPr>
+        <w:t xml:space="preserve">, </w:t>
+      </w:r>
+      <w:r>
+        <w:t>cambiar las líneas.</w:t>
+      </w:r>
+    </w:p>
+    <w:p>
+      <w:pPr>
+        <w:shd w:val="clear" w:color="auto" w:fill="282C34"/>
+        <w:spacing w:after="0" w:line="330" w:lineRule="atLeast"/>
+        <w:ind w:left="360"/>
+        <w:rPr>
+          <w:rFonts w:ascii="Consolas" w:eastAsia="Times New Roman" w:hAnsi="Consolas" w:cs="Times New Roman"/>
+          <w:color w:val="ABB2BF"/>
+          <w:kern w:val="0"/>
+          <w:lang w:eastAsia="es-CO"/>
+          <w14:ligatures w14:val="none"/>
+        </w:rPr>
+      </w:pPr>
+      <w:r>
+        <w:rPr>
+          <w:rFonts w:ascii="Consolas" w:eastAsia="Times New Roman" w:hAnsi="Consolas" w:cs="Times New Roman"/>
+          <w:color w:val="ABB2BF"/>
+          <w:kern w:val="0"/>
+          <w:sz w:val="24"/>
+          <w:szCs w:val="24"/>
+          <w:lang w:eastAsia="es-CO"/>
+          <w14:ligatures w14:val="none"/>
+        </w:rPr>
+        <w:t xml:space="preserve">            </w:t>
+      </w:r>
+      <w:r>
+        <w:rPr>
+          <w:rFonts w:ascii="Consolas" w:eastAsia="Times New Roman" w:hAnsi="Consolas" w:cs="Times New Roman"/>
+          <w:color w:val="2BBAC5"/>
+          <w:kern w:val="0"/>
+          <w:lang w:eastAsia="es-CO"/>
+          <w14:ligatures w14:val="none"/>
+        </w:rPr>
+        <w:t>echo</w:t>
+      </w:r>
+      <w:r>
+        <w:rPr>
+          <w:rFonts w:ascii="Consolas" w:eastAsia="Times New Roman" w:hAnsi="Consolas" w:cs="Times New Roman"/>
+          <w:color w:val="ABB2BF"/>
+          <w:kern w:val="0"/>
+          <w:lang w:eastAsia="es-CO"/>
+          <w14:ligatures w14:val="none"/>
+        </w:rPr>
+        <w:t xml:space="preserve"> </w:t>
+      </w:r>
+      <w:r>
+        <w:rPr>
+          <w:rFonts w:ascii="Consolas" w:eastAsia="Times New Roman" w:hAnsi="Consolas" w:cs="Times New Roman"/>
+          <w:color w:val="89CA78"/>
+          <w:kern w:val="0"/>
+          <w:lang w:eastAsia="es-CO"/>
+          <w14:ligatures w14:val="none"/>
+        </w:rPr>
+        <w:t>"Conectado a la BD"</w:t>
+      </w:r>
+      <w:r>
+        <w:rPr>
+          <w:rFonts w:ascii="Consolas" w:eastAsia="Times New Roman" w:hAnsi="Consolas" w:cs="Times New Roman"/>
+          <w:color w:val="ABB2BF"/>
+          <w:kern w:val="0"/>
+          <w:lang w:eastAsia="es-CO"/>
+          <w14:ligatures w14:val="none"/>
+        </w:rPr>
+        <w:t>;</w:t>
+      </w:r>
+    </w:p>
+    <w:p>
+      <w:pPr>
+        <w:shd w:val="clear" w:color="auto" w:fill="282C34"/>
+        <w:spacing w:after="0" w:line="330" w:lineRule="atLeast"/>
+        <w:ind w:left="360"/>
+        <w:rPr>
+          <w:rFonts w:ascii="Consolas" w:eastAsia="Times New Roman" w:hAnsi="Consolas" w:cs="Times New Roman"/>
+          <w:color w:val="ABB2BF"/>
+          <w:kern w:val="0"/>
+          <w:lang w:eastAsia="es-CO"/>
+          <w14:ligatures w14:val="none"/>
+        </w:rPr>
+      </w:pPr>
+      <w:proofErr w:type="spellStart"/>
+      <w:r>
+        <w:rPr>
+          <w:rFonts w:ascii="Consolas" w:eastAsia="Times New Roman" w:hAnsi="Consolas" w:cs="Times New Roman"/>
+          <w:color w:val="E5C07B"/>
+          <w:kern w:val="0"/>
+          <w:lang w:eastAsia="es-CO"/>
+          <w14:ligatures w14:val="none"/>
+        </w:rPr>
+        <w:t>Connection</w:t>
+      </w:r>
+      <w:proofErr w:type="spellEnd"/>
+      <w:r>
+        <w:rPr>
+          <w:rFonts w:ascii="Consolas" w:eastAsia="Times New Roman" w:hAnsi="Consolas" w:cs="Times New Roman"/>
+          <w:color w:val="ABB2BF"/>
+          <w:kern w:val="0"/>
+          <w:lang w:eastAsia="es-CO"/>
+          <w14:ligatures w14:val="none"/>
+        </w:rPr>
+        <w:t>::</w:t>
+      </w:r>
+      <w:proofErr w:type="spellStart"/>
+      <w:r>
+        <w:rPr>
+          <w:rFonts w:ascii="Consolas" w:eastAsia="Times New Roman" w:hAnsi="Consolas" w:cs="Times New Roman"/>
+          <w:i/>
+          <w:iCs/>
+          <w:color w:val="61AFEF"/>
+          <w:kern w:val="0"/>
+          <w:lang w:eastAsia="es-CO"/>
+          <w14:ligatures w14:val="none"/>
+        </w:rPr>
+        <w:t>getConnection</w:t>
+      </w:r>
+      <w:proofErr w:type="spellEnd"/>
+      <w:r>
+        <w:rPr>
+          <w:rFonts w:ascii="Consolas" w:eastAsia="Times New Roman" w:hAnsi="Consolas" w:cs="Times New Roman"/>
+          <w:color w:val="ABB2BF"/>
+          <w:kern w:val="0"/>
+          <w:lang w:eastAsia="es-CO"/>
+          <w14:ligatures w14:val="none"/>
+        </w:rPr>
+        <w:t>();</w:t>
+      </w:r>
+    </w:p>
+    <w:p>
+      <w:pPr>
+        <w:pStyle w:val="Prrafodelista"/>
+      </w:pPr>
+    </w:p>
+    <w:p>
+      <w:pPr>
+        <w:pStyle w:val="Prrafodelista"/>
+      </w:pPr>
+      <w:r>
+        <w:t>Por las siguientes.</w:t>
+      </w:r>
+    </w:p>
+    <w:p>
+      <w:pPr>
+        <w:shd w:val="clear" w:color="auto" w:fill="282C34"/>
+        <w:spacing w:after="0" w:line="330" w:lineRule="atLeast"/>
+        <w:ind w:left="360"/>
+        <w:rPr>
+          <w:rFonts w:ascii="Consolas" w:eastAsia="Times New Roman" w:hAnsi="Consolas" w:cs="Times New Roman"/>
+          <w:color w:val="ABB2BF"/>
+          <w:kern w:val="0"/>
+          <w:lang w:eastAsia="es-CO"/>
+          <w14:ligatures w14:val="none"/>
+        </w:rPr>
+      </w:pPr>
+      <w:r>
+        <w:rPr>
+          <w:rFonts w:ascii="Consolas" w:eastAsia="Times New Roman" w:hAnsi="Consolas" w:cs="Times New Roman"/>
+          <w:color w:val="ABB2BF"/>
+          <w:kern w:val="0"/>
+          <w:sz w:val="24"/>
+          <w:szCs w:val="24"/>
+          <w:lang w:eastAsia="es-CO"/>
+          <w14:ligatures w14:val="none"/>
+        </w:rPr>
+        <w:t xml:space="preserve">            </w:t>
+      </w:r>
+      <w:r>
+        <w:rPr>
+          <w:rFonts w:ascii="Consolas" w:eastAsia="Times New Roman" w:hAnsi="Consolas" w:cs="Times New Roman"/>
+          <w:i/>
+          <w:iCs/>
+          <w:color w:val="7F848E"/>
+          <w:kern w:val="0"/>
+          <w:lang w:eastAsia="es-CO"/>
+          <w14:ligatures w14:val="none"/>
+        </w:rPr>
+        <w:t>// echo "Conectado a la BD";</w:t>
+      </w:r>
+    </w:p>
+    <w:p>
+      <w:pPr>
+        <w:shd w:val="clear" w:color="auto" w:fill="282C34"/>
+        <w:spacing w:after="0" w:line="330" w:lineRule="atLeast"/>
+        <w:ind w:left="360"/>
+        <w:rPr>
+          <w:rFonts w:ascii="Consolas" w:eastAsia="Times New Roman" w:hAnsi="Consolas" w:cs="Times New Roman"/>
+          <w:color w:val="ABB2BF"/>
+          <w:kern w:val="0"/>
+          <w:lang w:eastAsia="es-CO"/>
+          <w14:ligatures w14:val="none"/>
+        </w:rPr>
+      </w:pPr>
+      <w:r>
+        <w:rPr>
+          <w:rFonts w:ascii="Consolas" w:eastAsia="Times New Roman" w:hAnsi="Consolas" w:cs="Times New Roman"/>
+          <w:i/>
+          <w:iCs/>
+          <w:color w:val="7F848E"/>
+          <w:kern w:val="0"/>
+          <w:lang w:eastAsia="es-CO"/>
+          <w14:ligatures w14:val="none"/>
+        </w:rPr>
+        <w:t xml:space="preserve">// </w:t>
+      </w:r>
+      <w:proofErr w:type="spellStart"/>
+      <w:r>
+        <w:rPr>
+          <w:rFonts w:ascii="Consolas" w:eastAsia="Times New Roman" w:hAnsi="Consolas" w:cs="Times New Roman"/>
+          <w:i/>
+          <w:iCs/>
+          <w:color w:val="7F848E"/>
+          <w:kern w:val="0"/>
+          <w:lang w:eastAsia="es-CO"/>
+          <w14:ligatures w14:val="none"/>
+        </w:rPr>
+        <w:t>Connection</w:t>
+      </w:r>
+      <w:proofErr w:type="spellEnd"/>
+      <w:r>
+        <w:rPr>
+          <w:rFonts w:ascii="Consolas" w:eastAsia="Times New Roman" w:hAnsi="Consolas" w:cs="Times New Roman"/>
+          <w:i/>
+          <w:iCs/>
+          <w:color w:val="7F848E"/>
+          <w:kern w:val="0"/>
+          <w:lang w:eastAsia="es-CO"/>
+          <w14:ligatures w14:val="none"/>
+        </w:rPr>
+        <w:t>::</w:t>
+      </w:r>
+      <w:proofErr w:type="spellStart"/>
+      <w:r>
+        <w:rPr>
+          <w:rFonts w:ascii="Consolas" w:eastAsia="Times New Roman" w:hAnsi="Consolas" w:cs="Times New Roman"/>
+          <w:i/>
+          <w:iCs/>
+          <w:color w:val="7F848E"/>
+          <w:kern w:val="0"/>
+          <w:lang w:eastAsia="es-CO"/>
+          <w14:ligatures w14:val="none"/>
+        </w:rPr>
+        <w:t>getConnection</w:t>
+      </w:r>
+      <w:proofErr w:type="spellEnd"/>
+      <w:r>
+        <w:rPr>
+          <w:rFonts w:ascii="Consolas" w:eastAsia="Times New Roman" w:hAnsi="Consolas" w:cs="Times New Roman"/>
+          <w:i/>
+          <w:iCs/>
+          <w:color w:val="7F848E"/>
+          <w:kern w:val="0"/>
+          <w:lang w:eastAsia="es-CO"/>
+          <w14:ligatures w14:val="none"/>
+        </w:rPr>
+        <w:t>();</w:t>
+      </w:r>
+    </w:p>
+    <w:p>
+      <w:pPr>
+        <w:pStyle w:val="Prrafodelista"/>
+      </w:pPr>
+    </w:p>
+    <w:p>
+      <w:pPr>
+        <w:pStyle w:val="Prrafodelista"/>
+      </w:pPr>
+      <w:r>
+        <w:rPr>
+          <w:b/>
+          <w:bCs/>
+        </w:rPr>
+        <w:t xml:space="preserve">Nota: </w:t>
+      </w:r>
+      <w:r>
+        <w:t xml:space="preserve">Se recomienda ir al archivo php.ini, y borrar el ; a la línea </w:t>
+      </w:r>
+      <w:proofErr w:type="spellStart"/>
+      <w:r>
+        <w:t>extension</w:t>
+      </w:r>
+      <w:proofErr w:type="spellEnd"/>
+      <w:r>
+        <w:t>=</w:t>
+      </w:r>
+      <w:proofErr w:type="spellStart"/>
+      <w:r>
+        <w:t>pdo_pgsql</w:t>
+      </w:r>
+      <w:proofErr w:type="spellEnd"/>
+      <w:r>
+        <w:t>, para luego guardar y correr nuevamente la app.</w:t>
+      </w:r>
+    </w:p>
+    <w:p>
+      <w:pPr>
+        <w:pStyle w:val="Prrafodelista"/>
+      </w:pPr>
+    </w:p>
+    <w:p/>
+    <w:p>
+      <w:pPr>
+        <w:rPr>
+          <w:b/>
+          <w:bCs/>
+        </w:rPr>
+      </w:pPr>
+      <w:r>
+        <w:rPr>
+          <w:b/>
+          <w:bCs/>
+        </w:rPr>
+        <w:t xml:space="preserve">NOTA: </w:t>
+      </w:r>
+    </w:p>
+    <w:p>
+      <w:pPr>
+        <w:pStyle w:val="Prrafodelista"/>
+        <w:numPr>
+          <w:ilvl w:val="0"/>
+          <w:numId w:val="6"/>
+        </w:numPr>
+        <w:rPr>
+          <w:b/>
+          <w:bCs/>
+        </w:rPr>
+      </w:pPr>
+      <w:r>
+        <w:t xml:space="preserve">Para ver los cambios reflejados en el navegador, hay que guardar lo realizado en el editor de código </w:t>
+      </w:r>
+      <w:r>
+        <w:rPr>
+          <w:b/>
+          <w:bCs/>
+        </w:rPr>
+        <w:t xml:space="preserve">VS </w:t>
+      </w:r>
+      <w:proofErr w:type="spellStart"/>
+      <w:r>
+        <w:rPr>
+          <w:b/>
+          <w:bCs/>
+        </w:rPr>
+        <w:t>Code</w:t>
+      </w:r>
+      <w:proofErr w:type="spellEnd"/>
+      <w:r>
+        <w:rPr>
+          <w:b/>
+          <w:bCs/>
+        </w:rPr>
+        <w:t xml:space="preserve">, </w:t>
+      </w:r>
+      <w:r>
+        <w:t xml:space="preserve">usando las teclas </w:t>
+      </w:r>
+      <w:proofErr w:type="spellStart"/>
+      <w:r>
+        <w:rPr>
+          <w:b/>
+          <w:bCs/>
+        </w:rPr>
+        <w:t>Ctrl+s</w:t>
+      </w:r>
+      <w:proofErr w:type="spellEnd"/>
+      <w:r>
+        <w:rPr>
+          <w:b/>
+          <w:bCs/>
+        </w:rPr>
+        <w:t>.</w:t>
+      </w:r>
+    </w:p>
+    <w:p>
+      <w:pPr>
+        <w:pStyle w:val="Prrafodelista"/>
+        <w:numPr>
+          <w:ilvl w:val="0"/>
+          <w:numId w:val="6"/>
+        </w:numPr>
+        <w:rPr>
+          <w:b/>
+          <w:bCs/>
+        </w:rPr>
+      </w:pPr>
+      <w:r>
+        <w:t xml:space="preserve">Antes de ejecutar el proyecto en el navegador, abrir el programa </w:t>
+      </w:r>
+      <w:proofErr w:type="spellStart"/>
+      <w:r>
+        <w:t>Xampp</w:t>
+      </w:r>
+      <w:proofErr w:type="spellEnd"/>
+      <w:r>
+        <w:t xml:space="preserve"> Control Panel y asegurarse de que el servidor Apache este activado.</w:t>
       </w:r>
     </w:p>
     <w:sectPr>
@@ -29438,6 +32466,96 @@
     </w:lvl>
   </w:abstractNum>
   <w:abstractNum w:abstractNumId="2" w15:restartNumberingAfterBreak="0">
+    <w:nsid w:val="17315EE8"/>
+    <w:multiLevelType w:val="hybridMultilevel"/>
+    <w:tmpl w:val="5CB632EE"/>
+    <w:lvl w:ilvl="0" w:tplc="331AEFD8">
+      <w:start w:val="1"/>
+      <w:numFmt w:val="decimal"/>
+      <w:lvlText w:val="%1."/>
+      <w:lvlJc w:val="left"/>
+      <w:pPr>
+        <w:ind w:left="720" w:hanging="360"/>
+      </w:pPr>
+      <w:rPr>
+        <w:rFonts w:hint="default"/>
+        <w:lang w:val="es-CO"/>
+      </w:rPr>
+    </w:lvl>
+    <w:lvl w:ilvl="1" w:tplc="FFFFFFFF" w:tentative="1">
+      <w:start w:val="1"/>
+      <w:numFmt w:val="lowerLetter"/>
+      <w:lvlText w:val="%2."/>
+      <w:lvlJc w:val="left"/>
+      <w:pPr>
+        <w:ind w:left="1440" w:hanging="360"/>
+      </w:pPr>
+    </w:lvl>
+    <w:lvl w:ilvl="2" w:tplc="FFFFFFFF" w:tentative="1">
+      <w:start w:val="1"/>
+      <w:numFmt w:val="lowerRoman"/>
+      <w:lvlText w:val="%3."/>
+      <w:lvlJc w:val="right"/>
+      <w:pPr>
+        <w:ind w:left="2160" w:hanging="180"/>
+      </w:pPr>
+    </w:lvl>
+    <w:lvl w:ilvl="3" w:tplc="FFFFFFFF" w:tentative="1">
+      <w:start w:val="1"/>
+      <w:numFmt w:val="decimal"/>
+      <w:lvlText w:val="%4."/>
+      <w:lvlJc w:val="left"/>
+      <w:pPr>
+        <w:ind w:left="2880" w:hanging="360"/>
+      </w:pPr>
+    </w:lvl>
+    <w:lvl w:ilvl="4" w:tplc="FFFFFFFF" w:tentative="1">
+      <w:start w:val="1"/>
+      <w:numFmt w:val="lowerLetter"/>
+      <w:lvlText w:val="%5."/>
+      <w:lvlJc w:val="left"/>
+      <w:pPr>
+        <w:ind w:left="3600" w:hanging="360"/>
+      </w:pPr>
+    </w:lvl>
+    <w:lvl w:ilvl="5" w:tplc="FFFFFFFF" w:tentative="1">
+      <w:start w:val="1"/>
+      <w:numFmt w:val="lowerRoman"/>
+      <w:lvlText w:val="%6."/>
+      <w:lvlJc w:val="right"/>
+      <w:pPr>
+        <w:ind w:left="4320" w:hanging="180"/>
+      </w:pPr>
+    </w:lvl>
+    <w:lvl w:ilvl="6" w:tplc="FFFFFFFF" w:tentative="1">
+      <w:start w:val="1"/>
+      <w:numFmt w:val="decimal"/>
+      <w:lvlText w:val="%7."/>
+      <w:lvlJc w:val="left"/>
+      <w:pPr>
+        <w:ind w:left="5040" w:hanging="360"/>
+      </w:pPr>
+    </w:lvl>
+    <w:lvl w:ilvl="7" w:tplc="FFFFFFFF" w:tentative="1">
+      <w:start w:val="1"/>
+      <w:numFmt w:val="lowerLetter"/>
+      <w:lvlText w:val="%8."/>
+      <w:lvlJc w:val="left"/>
+      <w:pPr>
+        <w:ind w:left="5760" w:hanging="360"/>
+      </w:pPr>
+    </w:lvl>
+    <w:lvl w:ilvl="8" w:tplc="FFFFFFFF" w:tentative="1">
+      <w:start w:val="1"/>
+      <w:numFmt w:val="lowerRoman"/>
+      <w:lvlText w:val="%9."/>
+      <w:lvlJc w:val="right"/>
+      <w:pPr>
+        <w:ind w:left="6480" w:hanging="180"/>
+      </w:pPr>
+    </w:lvl>
+  </w:abstractNum>
+  <w:abstractNum w:abstractNumId="3" w15:restartNumberingAfterBreak="0">
     <w:nsid w:val="3D930220"/>
     <w:multiLevelType w:val="hybridMultilevel"/>
     <w:tmpl w:val="A71C6520"/>
@@ -29526,7 +32644,119 @@
       </w:pPr>
     </w:lvl>
   </w:abstractNum>
-  <w:abstractNum w:abstractNumId="3" w15:restartNumberingAfterBreak="0">
+  <w:abstractNum w:abstractNumId="4" w15:restartNumberingAfterBreak="0">
+    <w:nsid w:val="65872AA0"/>
+    <w:multiLevelType w:val="hybridMultilevel"/>
+    <w:tmpl w:val="44A49EE6"/>
+    <w:lvl w:ilvl="0" w:tplc="7458E134">
+      <w:numFmt w:val="bullet"/>
+      <w:lvlText w:val="-"/>
+      <w:lvlJc w:val="left"/>
+      <w:pPr>
+        <w:ind w:left="720" w:hanging="360"/>
+      </w:pPr>
+      <w:rPr>
+        <w:rFonts w:ascii="Calibri" w:eastAsiaTheme="minorHAnsi" w:hAnsi="Calibri" w:cs="Calibri" w:hint="default"/>
+      </w:rPr>
+    </w:lvl>
+    <w:lvl w:ilvl="1" w:tplc="240A0003" w:tentative="1">
+      <w:start w:val="1"/>
+      <w:numFmt w:val="bullet"/>
+      <w:lvlText w:val="o"/>
+      <w:lvlJc w:val="left"/>
+      <w:pPr>
+        <w:ind w:left="1440" w:hanging="360"/>
+      </w:pPr>
+      <w:rPr>
+        <w:rFonts w:ascii="Courier New" w:hAnsi="Courier New" w:cs="Courier New" w:hint="default"/>
+      </w:rPr>
+    </w:lvl>
+    <w:lvl w:ilvl="2" w:tplc="240A0005" w:tentative="1">
+      <w:start w:val="1"/>
+      <w:numFmt w:val="bullet"/>
+      <w:lvlText w:val=""/>
+      <w:lvlJc w:val="left"/>
+      <w:pPr>
+        <w:ind w:left="2160" w:hanging="360"/>
+      </w:pPr>
+      <w:rPr>
+        <w:rFonts w:ascii="Wingdings" w:hAnsi="Wingdings" w:hint="default"/>
+      </w:rPr>
+    </w:lvl>
+    <w:lvl w:ilvl="3" w:tplc="240A0001" w:tentative="1">
+      <w:start w:val="1"/>
+      <w:numFmt w:val="bullet"/>
+      <w:lvlText w:val=""/>
+      <w:lvlJc w:val="left"/>
+      <w:pPr>
+        <w:ind w:left="2880" w:hanging="360"/>
+      </w:pPr>
+      <w:rPr>
+        <w:rFonts w:ascii="Symbol" w:hAnsi="Symbol" w:hint="default"/>
+      </w:rPr>
+    </w:lvl>
+    <w:lvl w:ilvl="4" w:tplc="240A0003" w:tentative="1">
+      <w:start w:val="1"/>
+      <w:numFmt w:val="bullet"/>
+      <w:lvlText w:val="o"/>
+      <w:lvlJc w:val="left"/>
+      <w:pPr>
+        <w:ind w:left="3600" w:hanging="360"/>
+      </w:pPr>
+      <w:rPr>
+        <w:rFonts w:ascii="Courier New" w:hAnsi="Courier New" w:cs="Courier New" w:hint="default"/>
+      </w:rPr>
+    </w:lvl>
+    <w:lvl w:ilvl="5" w:tplc="240A0005" w:tentative="1">
+      <w:start w:val="1"/>
+      <w:numFmt w:val="bullet"/>
+      <w:lvlText w:val=""/>
+      <w:lvlJc w:val="left"/>
+      <w:pPr>
+        <w:ind w:left="4320" w:hanging="360"/>
+      </w:pPr>
+      <w:rPr>
+        <w:rFonts w:ascii="Wingdings" w:hAnsi="Wingdings" w:hint="default"/>
+      </w:rPr>
+    </w:lvl>
+    <w:lvl w:ilvl="6" w:tplc="240A0001" w:tentative="1">
+      <w:start w:val="1"/>
+      <w:numFmt w:val="bullet"/>
+      <w:lvlText w:val=""/>
+      <w:lvlJc w:val="left"/>
+      <w:pPr>
+        <w:ind w:left="5040" w:hanging="360"/>
+      </w:pPr>
+      <w:rPr>
+        <w:rFonts w:ascii="Symbol" w:hAnsi="Symbol" w:hint="default"/>
+      </w:rPr>
+    </w:lvl>
+    <w:lvl w:ilvl="7" w:tplc="240A0003" w:tentative="1">
+      <w:start w:val="1"/>
+      <w:numFmt w:val="bullet"/>
+      <w:lvlText w:val="o"/>
+      <w:lvlJc w:val="left"/>
+      <w:pPr>
+        <w:ind w:left="5760" w:hanging="360"/>
+      </w:pPr>
+      <w:rPr>
+        <w:rFonts w:ascii="Courier New" w:hAnsi="Courier New" w:cs="Courier New" w:hint="default"/>
+      </w:rPr>
+    </w:lvl>
+    <w:lvl w:ilvl="8" w:tplc="240A0005" w:tentative="1">
+      <w:start w:val="1"/>
+      <w:numFmt w:val="bullet"/>
+      <w:lvlText w:val=""/>
+      <w:lvlJc w:val="left"/>
+      <w:pPr>
+        <w:ind w:left="6480" w:hanging="360"/>
+      </w:pPr>
+      <w:rPr>
+        <w:rFonts w:ascii="Wingdings" w:hAnsi="Wingdings" w:hint="default"/>
+      </w:rPr>
+    </w:lvl>
+  </w:abstractNum>
+  <w:abstractNum w:abstractNumId="5" w15:restartNumberingAfterBreak="0">
     <w:nsid w:val="6DB92676"/>
     <w:multiLevelType w:val="hybridMultilevel"/>
     <w:tmpl w:val="CB74DDE8"/>
@@ -29615,10 +32845,10 @@
       </w:pPr>
     </w:lvl>
   </w:abstractNum>
-  <w:abstractNum w:abstractNumId="4" w15:restartNumberingAfterBreak="0">
-    <w:nsid w:val="7245044F"/>
+  <w:abstractNum w:abstractNumId="6" w15:restartNumberingAfterBreak="0">
+    <w:nsid w:val="70E5483D"/>
     <w:multiLevelType w:val="hybridMultilevel"/>
-    <w:tmpl w:val="9FD2BA44"/>
+    <w:tmpl w:val="7510767C"/>
     <w:lvl w:ilvl="0" w:tplc="240A000F">
       <w:start w:val="1"/>
       <w:numFmt w:val="decimal"/>
@@ -29704,8 +32934,97 @@
       </w:pPr>
     </w:lvl>
   </w:abstractNum>
+  <w:abstractNum w:abstractNumId="7" w15:restartNumberingAfterBreak="0">
+    <w:nsid w:val="7245044F"/>
+    <w:multiLevelType w:val="hybridMultilevel"/>
+    <w:tmpl w:val="9FD2BA44"/>
+    <w:lvl w:ilvl="0" w:tplc="240A000F">
+      <w:start w:val="1"/>
+      <w:numFmt w:val="decimal"/>
+      <w:lvlText w:val="%1."/>
+      <w:lvlJc w:val="left"/>
+      <w:pPr>
+        <w:ind w:left="720" w:hanging="360"/>
+      </w:pPr>
+      <w:rPr>
+        <w:rFonts w:hint="default"/>
+      </w:rPr>
+    </w:lvl>
+    <w:lvl w:ilvl="1" w:tplc="240A0019" w:tentative="1">
+      <w:start w:val="1"/>
+      <w:numFmt w:val="lowerLetter"/>
+      <w:lvlText w:val="%2."/>
+      <w:lvlJc w:val="left"/>
+      <w:pPr>
+        <w:ind w:left="1440" w:hanging="360"/>
+      </w:pPr>
+    </w:lvl>
+    <w:lvl w:ilvl="2" w:tplc="240A001B" w:tentative="1">
+      <w:start w:val="1"/>
+      <w:numFmt w:val="lowerRoman"/>
+      <w:lvlText w:val="%3."/>
+      <w:lvlJc w:val="right"/>
+      <w:pPr>
+        <w:ind w:left="2160" w:hanging="180"/>
+      </w:pPr>
+    </w:lvl>
+    <w:lvl w:ilvl="3" w:tplc="240A000F" w:tentative="1">
+      <w:start w:val="1"/>
+      <w:numFmt w:val="decimal"/>
+      <w:lvlText w:val="%4."/>
+      <w:lvlJc w:val="left"/>
+      <w:pPr>
+        <w:ind w:left="2880" w:hanging="360"/>
+      </w:pPr>
+    </w:lvl>
+    <w:lvl w:ilvl="4" w:tplc="240A0019" w:tentative="1">
+      <w:start w:val="1"/>
+      <w:numFmt w:val="lowerLetter"/>
+      <w:lvlText w:val="%5."/>
+      <w:lvlJc w:val="left"/>
+      <w:pPr>
+        <w:ind w:left="3600" w:hanging="360"/>
+      </w:pPr>
+    </w:lvl>
+    <w:lvl w:ilvl="5" w:tplc="240A001B" w:tentative="1">
+      <w:start w:val="1"/>
+      <w:numFmt w:val="lowerRoman"/>
+      <w:lvlText w:val="%6."/>
+      <w:lvlJc w:val="right"/>
+      <w:pPr>
+        <w:ind w:left="4320" w:hanging="180"/>
+      </w:pPr>
+    </w:lvl>
+    <w:lvl w:ilvl="6" w:tplc="240A000F" w:tentative="1">
+      <w:start w:val="1"/>
+      <w:numFmt w:val="decimal"/>
+      <w:lvlText w:val="%7."/>
+      <w:lvlJc w:val="left"/>
+      <w:pPr>
+        <w:ind w:left="5040" w:hanging="360"/>
+      </w:pPr>
+    </w:lvl>
+    <w:lvl w:ilvl="7" w:tplc="240A0019" w:tentative="1">
+      <w:start w:val="1"/>
+      <w:numFmt w:val="lowerLetter"/>
+      <w:lvlText w:val="%8."/>
+      <w:lvlJc w:val="left"/>
+      <w:pPr>
+        <w:ind w:left="5760" w:hanging="360"/>
+      </w:pPr>
+    </w:lvl>
+    <w:lvl w:ilvl="8" w:tplc="240A001B" w:tentative="1">
+      <w:start w:val="1"/>
+      <w:numFmt w:val="lowerRoman"/>
+      <w:lvlText w:val="%9."/>
+      <w:lvlJc w:val="right"/>
+      <w:pPr>
+        <w:ind w:left="6480" w:hanging="180"/>
+      </w:pPr>
+    </w:lvl>
+  </w:abstractNum>
   <w:num w:numId="1" w16cid:durableId="1828785534">
-    <w:abstractNumId w:val="4"/>
+    <w:abstractNumId w:val="7"/>
   </w:num>
   <w:num w:numId="2" w16cid:durableId="798766626">
     <w:abstractNumId w:val="1"/>
@@ -29714,9 +33033,18 @@
     <w:abstractNumId w:val="0"/>
   </w:num>
   <w:num w:numId="4" w16cid:durableId="664281245">
+    <w:abstractNumId w:val="5"/>
+  </w:num>
+  <w:num w:numId="5" w16cid:durableId="956260523">
     <w:abstractNumId w:val="3"/>
   </w:num>
-  <w:num w:numId="5" w16cid:durableId="956260523">
+  <w:num w:numId="6" w16cid:durableId="1983926552">
+    <w:abstractNumId w:val="4"/>
+  </w:num>
+  <w:num w:numId="7" w16cid:durableId="576093040">
+    <w:abstractNumId w:val="6"/>
+  </w:num>
+  <w:num w:numId="8" w16cid:durableId="1002973138">
     <w:abstractNumId w:val="2"/>
   </w:num>
 </w:numbering>

</xml_diff>